<commit_message>
Relecture des UC 1 et 2 + Premier draft des UC 3  5.
</commit_message>
<xml_diff>
--- a/Annexes/UseCaseProja.docx
+++ b/Annexes/UseCaseProja.docx
@@ -31,7 +31,14 @@
         <w:t> :</w:t>
       </w:r>
       <w:r>
-        <w:t xml:space="preserve"> ajout d’utilisateur par l’admin.</w:t>
+        <w:t xml:space="preserve"> </w:t>
+      </w:r>
+      <w:r>
+        <w:rPr>
+          <w:b/>
+          <w:color w:val="FF0000"/>
+        </w:rPr>
+        <w:t>ajout d’utilisateur par l’admin.</w:t>
       </w:r>
     </w:p>
     <w:p>
@@ -82,7 +89,13 @@
     </w:p>
     <w:p>
       <w:r>
-        <w:t>L’admin lance l’application admin et reçoit la page de login. Il entre ses identifiants et valide la connexion à l’application. Le système vérifie ses identifiants. L’admin accède à une page listant les actions possibles, il clic sur un bouton « Ajout d’utilisateur ». Il reçoit l’écran d’ajout d’utilisateur. Il rentre les identifiants et les privilèges de l’utilisateur à ajouter et valide l’opération</w:t>
+        <w:t>L’admin lance l’application admin et reçoit la page de login. Il entre ses identifiants et valide la connexion à l’application. Le système vérifie ses identifiants. L’admin accède à une page listant les actions possibles, il cli</w:t>
+      </w:r>
+      <w:r>
+        <w:t>que</w:t>
+      </w:r>
+      <w:r>
+        <w:t xml:space="preserve"> sur un bouton « Ajout d’utilisateur ». Il reçoit l’écran d’ajout d’utilisateur. Il rentre les identifiants et les privilèges de l’utilisateur à ajouter et valide l’opération</w:t>
       </w:r>
       <w:r>
         <w:t xml:space="preserve"> ou il enfonce un bouton « précédent » le renvoyant vers la page de choix d’action</w:t>
@@ -92,11 +105,6 @@
       </w:r>
     </w:p>
     <w:p>
-      <w:pPr>
-        <w:rPr>
-          <w:b/>
-        </w:rPr>
-      </w:pPr>
       <w:r>
         <w:rPr>
           <w:b/>
@@ -123,6 +131,11 @@
       </w:r>
     </w:p>
     <w:p>
+      <w:pPr>
+        <w:rPr>
+          <w:color w:val="FF0000"/>
+        </w:rPr>
+      </w:pPr>
       <w:r>
         <w:rPr>
           <w:i/>
@@ -130,7 +143,14 @@
         <w:t>Nom </w:t>
       </w:r>
       <w:r>
-        <w:t>: mise à jour des utilisateurs par l’admin.</w:t>
+        <w:t xml:space="preserve">: </w:t>
+      </w:r>
+      <w:r>
+        <w:rPr>
+          <w:b/>
+          <w:color w:val="FF0000"/>
+        </w:rPr>
+        <w:t>mise à jour des utilisateurs par l’admin.</w:t>
       </w:r>
     </w:p>
     <w:p>
@@ -146,6 +166,9 @@
       <w:r>
         <w:t>l’admin se connecte à l’application admin en tapant son identifiant et son mot de passe puis édite les données d’utilisateurs obtenus via un outil de recherche.</w:t>
       </w:r>
+      <w:r>
+        <w:t xml:space="preserve"> Cette application permet en particulier de changer les droits d’accès d’un utilisateur ou de l’activer ou le désactiver.</w:t>
+      </w:r>
     </w:p>
     <w:p>
       <w:r>
@@ -184,11 +207,20 @@
     </w:p>
     <w:p>
       <w:r>
-        <w:t xml:space="preserve">L’admin lance l’application admin et reçoit la page de login. Il entre ses identifiants et valide la connexion à l’application. Le système vérifie ses identifiants. L’admin accède à une page listant les </w:t>
-      </w:r>
-      <w:r>
         <w:lastRenderedPageBreak/>
-        <w:t>actions possibles, il clic sur un bouton « recherche d’utilisateurs » et reçoit l’écran de recherche d’utilisateurs. Il peut filtrer les utilisateurs par privilège (admin / gestionnaire / transporteur ou manutentionnaire) et par nom d’utilisateur (qu’il peut entrer à la main dans un champ de texte).</w:t>
+        <w:t>L’admin lance l’application admin et reçoit la page de login. Il entre ses identifiants et valide la connexion à l’application. Le système vérifie ses identifiants. L’admin accède à une page listant les actions possibles, il clic sur un bouton « recherche d’utilisateurs » et reçoit l’écran de recherche d’utilisateurs. Il peut filtrer les utilisateurs par privilège (admin / gestionnaire / trans</w:t>
+      </w:r>
+      <w:r>
+        <w:t xml:space="preserve">porteur, </w:t>
+      </w:r>
+      <w:r>
+        <w:t>manutentionnaire</w:t>
+      </w:r>
+      <w:r>
+        <w:t xml:space="preserve"> ou désactivé</w:t>
+      </w:r>
+      <w:r>
+        <w:t>) et par nom d’utilisateur (qu’il peut entrer à la main dans un champ de texte).</w:t>
       </w:r>
       <w:r>
         <w:t xml:space="preserve"> Il peut aussi enfoncer un bouton « précédent » permettant de retourner au choix d’actions.</w:t>
@@ -200,13 +232,13 @@
         <w:t>, l’écran présente aussi un bouton « précédent » permettant de retourner à l’écran de choix de critères</w:t>
       </w:r>
       <w:r>
-        <w:t>. L’admin clic sur l’utilisateur de son choix et accède à un écran présentant ses informations (privilège, identifiant, mot de passe) dans des champs de texte éditables. L’écran présente aussi un bouton de suppression et de soumission</w:t>
+        <w:t>. L’admin clic sur l’utilisateur de son choix et accède à un écran présentant ses informations (privilège, identifiant, mot de passe) dans des champs de texte éditables. L’écran présente aussi un bouton de soumission</w:t>
       </w:r>
       <w:r>
         <w:t xml:space="preserve"> et un bouton « précédent » permettant de retourner à la liste d’utilisateurs sans rien mettre à jour</w:t>
       </w:r>
       <w:r>
-        <w:t>. Après avoir édité les champs et poussé sur le bouton de soumission, ou après avoir poussé sur le bouton de suppression, le système effe</w:t>
+        <w:t>. Après avoir édité les champs et poussé sur le bouton de soumission, le système effe</w:t>
       </w:r>
       <w:r>
         <w:t>c</w:t>
@@ -251,21 +283,394 @@
       <w:r>
         <w:t>identifiants spécifiés sont invalides (mot de passe ou identifiant vides, identifiant déjà pris) : l’application affiche un message d’erreur et demande des informations d’utilisateur valides.</w:t>
       </w:r>
-    </w:p>
-    <w:p>
-      <w:r>
-        <w:t>Erreur lors de la suppression d’un utilisateur : l’admin ne peut pas supprimer d’autres admin.</w:t>
-      </w:r>
-    </w:p>
-    <w:p>
-      <w:pPr>
-        <w:rPr>
-          <w:b/>
-        </w:rPr>
-      </w:pPr>
-    </w:p>
-    <w:p>
-      <w:r>
+      <w:r>
+        <w:t xml:space="preserve"> De plus, un admin ne peut pas changer les privilèges d’</w:t>
+      </w:r>
+      <w:r>
+        <w:t>un autre admin.</w:t>
+      </w:r>
+    </w:p>
+    <w:p>
+      <w:pPr>
+        <w:pStyle w:val="Titre1"/>
+      </w:pPr>
+      <w:r>
+        <w:t>Cas d’utilisation n°3</w:t>
+      </w:r>
+    </w:p>
+    <w:p>
+      <w:pPr>
+        <w:rPr>
+          <w:b/>
+          <w:color w:val="FF0000"/>
+        </w:rPr>
+      </w:pPr>
+      <w:r>
+        <w:rPr>
+          <w:i/>
+        </w:rPr>
+        <w:t>Nom :</w:t>
+      </w:r>
+      <w:r>
+        <w:rPr>
+          <w:b/>
+          <w:color w:val="FF0000"/>
+        </w:rPr>
+        <w:t xml:space="preserve"> Utilisation par un transporteur</w:t>
+      </w:r>
+    </w:p>
+    <w:p>
+      <w:r>
+        <w:rPr>
+          <w:i/>
+        </w:rPr>
+        <w:t>Description :</w:t>
+      </w:r>
+      <w:r>
+        <w:t xml:space="preserve"> Le transporteur se connecte à l’application via son smartphone en entrant ses identifiants et l’utilise pour scanner les colis qu’il prend en charge ou dont il se décharge.</w:t>
+      </w:r>
+    </w:p>
+    <w:p>
+      <w:r>
+        <w:rPr>
+          <w:i/>
+        </w:rPr>
+        <w:t xml:space="preserve">Acteur : </w:t>
+      </w:r>
+      <w:r>
+        <w:t>Le transporteur.</w:t>
+      </w:r>
+    </w:p>
+    <w:p>
+      <w:r>
+        <w:rPr>
+          <w:i/>
+        </w:rPr>
+        <w:t>Préalables </w:t>
+      </w:r>
+      <w:r>
+        <w:t>: application admin et application transporteur</w:t>
+      </w:r>
+      <w:r>
+        <w:t xml:space="preserve"> / manutentionnaire</w:t>
+      </w:r>
+      <w:r>
+        <w:t xml:space="preserve"> opérationnelles.</w:t>
+      </w:r>
+    </w:p>
+    <w:p>
+      <w:pPr>
+        <w:rPr>
+          <w:b/>
+        </w:rPr>
+      </w:pPr>
+      <w:r>
+        <w:rPr>
+          <w:b/>
+        </w:rPr>
+        <w:t>Séquence d’évènements</w:t>
+      </w:r>
+    </w:p>
+    <w:p>
+      <w:r>
+        <w:t>Le transporteur lance l’application sur son smartphone. Le système se connecte à la base de données distante. Il reçoit un écran de login et rentre ses identifiants. Le système vérifie l’existence et les privilèges de l’utilisateur dans la base de données distante. Comme l’utilisateur est de privilège « transporteur », il reçoit un écran lui demandant si les colis qu’il s’apprête à scanner : sont acquis à l’entrepôt, sont acquis chez un émetteur, sont remis chez un récepteur</w:t>
+      </w:r>
+      <w:r>
+        <w:t>, remis à l’entrepôt</w:t>
+      </w:r>
+      <w:r>
+        <w:t xml:space="preserve"> ou sont </w:t>
+      </w:r>
+      <w:r>
+        <w:lastRenderedPageBreak/>
+        <w:t>revenus (le récepteur étant absent, le transporteur scanne les colis lui étant destinés en mode « revenus »).</w:t>
+      </w:r>
+      <w:r>
+        <w:t xml:space="preserve"> Le transporteur choisit une des 5 options et reçoit un écran « Prêt à scanner » spécifiant le mode de scan choisi et présentant un bouton « Fin du scan » permettant de retourner à l’écran de choix de mode de scan. Tant que l’utilisateur ne change pas d’écran, il peut scanner ses colis. Si le colis est reconnu, le système met à jour les informations du colis sur la base de données distante. Si la mise à jour est effectuée avec succès, l’écran se colore de vert et le smartphone émet un son de validation. Si le colis n’est pas reconnu ou si la mise à jour a rencontré une erreur, l’écran se colore de rouge et le smartphone émet un son d’avertissement. L’utilisateur est ensuite libre d’enfoncer le bouton « fin du scan » ou de procéder au scanning d’autres colis.</w:t>
+      </w:r>
+    </w:p>
+    <w:p>
+      <w:pPr>
+        <w:rPr>
+          <w:b/>
+        </w:rPr>
+      </w:pPr>
+      <w:r>
+        <w:rPr>
+          <w:b/>
+        </w:rPr>
+        <w:t>Exceptions</w:t>
+      </w:r>
+    </w:p>
+    <w:p>
+      <w:r>
+        <w:t>Erreur lors du login : l’application affiche un message d’erreur et redirige une nouvelle fois vers l’écran de login.</w:t>
+      </w:r>
+    </w:p>
+    <w:p>
+      <w:r>
+        <w:t>Perte d’accès à la BDD en cours de fonctionnement : l’application</w:t>
+      </w:r>
+      <w:r>
+        <w:t xml:space="preserve"> renvoie l’utilisateur à l’écran de login de manière à initier une nouvelle connexion à la BDD.</w:t>
+      </w:r>
+    </w:p>
+    <w:p>
+      <w:pPr>
+        <w:pStyle w:val="Titre1"/>
+      </w:pPr>
+      <w:r>
+        <w:t>Cas d’utilisation n°4</w:t>
+      </w:r>
+    </w:p>
+    <w:p>
+      <w:pPr>
+        <w:rPr>
+          <w:b/>
+          <w:color w:val="FF0000"/>
+        </w:rPr>
+      </w:pPr>
+      <w:r>
+        <w:rPr>
+          <w:i/>
+        </w:rPr>
+        <w:t>Nom :</w:t>
+      </w:r>
+      <w:r>
+        <w:rPr>
+          <w:b/>
+          <w:color w:val="FF0000"/>
+        </w:rPr>
+        <w:t xml:space="preserve"> Utilisation par un manutentionnaire</w:t>
+      </w:r>
+    </w:p>
+    <w:p>
+      <w:r>
+        <w:rPr>
+          <w:i/>
+        </w:rPr>
+        <w:t>Description :</w:t>
+      </w:r>
+      <w:r>
+        <w:t xml:space="preserve"> Le manutentionnaire se connecte à l’application via son smartphone en entrant ses identifiants et l’utilise pour scanner les colis qu’il prend en charge ou dont il se décharge.</w:t>
+      </w:r>
+    </w:p>
+    <w:p>
+      <w:r>
+        <w:rPr>
+          <w:i/>
+        </w:rPr>
+        <w:t xml:space="preserve">Acteur : </w:t>
+      </w:r>
+      <w:r>
+        <w:t>Le manutentionnaire.</w:t>
+      </w:r>
+    </w:p>
+    <w:p>
+      <w:r>
+        <w:rPr>
+          <w:i/>
+        </w:rPr>
+        <w:t>Préalables </w:t>
+      </w:r>
+      <w:r>
+        <w:t>: application admin et application transporteur / manutentionnaire opérationnelles.</w:t>
+      </w:r>
+    </w:p>
+    <w:p>
+      <w:pPr>
+        <w:rPr>
+          <w:b/>
+        </w:rPr>
+      </w:pPr>
+      <w:r>
+        <w:rPr>
+          <w:b/>
+        </w:rPr>
+        <w:t>Séquence d’évènements</w:t>
+      </w:r>
+    </w:p>
+    <w:p>
+      <w:r>
+        <w:t>Le manutentionnaire lance l’application sur son smartphone. Le système se connecte à la base de données distante. Il reçoit un écran de login et rentre ses identifiants. Le système vérifie l’existence et les privilèges de l’utilisateur dans la base de données distante. Comme l’utilisateur est de privilège « manutentionnaire », il reçoit un écran lui demandant si les colis qu’il s’apprête à scanner entrent en entrepôt ou quittent l’entrepôt. Le manutentionnaire choisit une des 2  options et reçoit un écran « Prêt à scanner » spécifiant le mode de scan choisi et présentant un bouton « Fin du scan » permettant de retourner à l’écran de choix de mode de scan. Tant que l’utilisateur ne change pas d’écran, il peut scanner ses colis. Si le colis est reconnu, le système met à jour les informations du colis sur la base de données distante. Si la mise à jour est effectuée avec succès, l’écran se colore de vert et le smartphone émet un son de validation. Si le colis n’est pas reconnu ou si la mise à jour a rencontré une erreur, l’écran se colore de rouge et le smartphone émet un son d’avertissement. L’utilisateur est ensuite libre d’enfoncer le bouton « fin du scan » ou de procéder au scanning d’autres colis.</w:t>
+      </w:r>
+    </w:p>
+    <w:p>
+      <w:pPr>
+        <w:rPr>
+          <w:b/>
+        </w:rPr>
+      </w:pPr>
+      <w:r>
+        <w:rPr>
+          <w:b/>
+        </w:rPr>
+        <w:t>Exceptions</w:t>
+      </w:r>
+    </w:p>
+    <w:p>
+      <w:r>
+        <w:t>Erreur lors du login : l’application affiche un message d’erreur et redirige une nouvelle fois vers l’écran de login.</w:t>
+      </w:r>
+    </w:p>
+    <w:p>
+      <w:r>
+        <w:lastRenderedPageBreak/>
+        <w:t>Perte d’accès à la BDD en cours de fonctionnement : l’application renvoie l’utilisateur à l’écran de login de manière à initier une nouvelle connexion à la BDD.</w:t>
+      </w:r>
+    </w:p>
+    <w:p>
+      <w:pPr>
+        <w:pStyle w:val="Titre1"/>
+      </w:pPr>
+      <w:r>
+        <w:t>Cas d’utilisation n°5</w:t>
+      </w:r>
+    </w:p>
+    <w:p>
+      <w:pPr>
+        <w:rPr>
+          <w:b/>
+          <w:color w:val="FF0000"/>
+        </w:rPr>
+      </w:pPr>
+      <w:r>
+        <w:rPr>
+          <w:i/>
+        </w:rPr>
+        <w:t>Nom :</w:t>
+      </w:r>
+      <w:r>
+        <w:rPr>
+          <w:b/>
+          <w:color w:val="FF0000"/>
+        </w:rPr>
+        <w:t xml:space="preserve"> Création d’un colis par un employé de gestion.</w:t>
+      </w:r>
+    </w:p>
+    <w:p>
+      <w:r>
+        <w:rPr>
+          <w:i/>
+        </w:rPr>
+        <w:t>Description :</w:t>
+      </w:r>
+      <w:r>
+        <w:t xml:space="preserve"> L’employé de gestion se connecte à l’application via son ordinateur en entrant ses identifiants et l’utilise ajouter des colis à la base de données.</w:t>
+      </w:r>
+    </w:p>
+    <w:p>
+      <w:r>
+        <w:rPr>
+          <w:i/>
+        </w:rPr>
+        <w:t xml:space="preserve">Acteur : </w:t>
+      </w:r>
+      <w:r>
+        <w:t>L’employé de gestion.</w:t>
+      </w:r>
+    </w:p>
+    <w:p>
+      <w:r>
+        <w:rPr>
+          <w:i/>
+        </w:rPr>
+        <w:t>Préalables </w:t>
+      </w:r>
+      <w:r>
+        <w:t>: application admin et application employé de gestion opérationnelles.</w:t>
+      </w:r>
+    </w:p>
+    <w:p>
+      <w:pPr>
+        <w:rPr>
+          <w:b/>
+        </w:rPr>
+      </w:pPr>
+      <w:r>
+        <w:rPr>
+          <w:b/>
+        </w:rPr>
+        <w:t>Séquence d’évènements</w:t>
+      </w:r>
+    </w:p>
+    <w:p>
+      <w:r>
+        <w:t>L’employé de gestion lance l’application sur son ordinateur. Le système se connecte à la base de données distante. Il reçoit un écran de login et rentre ses identifiants. Le système vérifie l’existence et les privilèges de l’utilisateur dans la base de données distante. Comme l’utilisateur est de privilège « employé de gestion », il reçoit un écran lui proposant une série d’actions. Il clique sur le bouton « ajout de colis ». Il reçoit un écran présentant des champs de texte (dans lesquelles il peut rentrer les caractéristiques du colis : code scanné ( ??), court descriptif), des radio buttons permettant de spécifier le statut initial du colis, un bouton submit et un bouton précédent. Si l’utilisateur enfonce submit sans avoir tout bien spécifié, il reçoit un message d’erreur et est renvoyé sur l’écran</w:t>
+      </w:r>
+      <w:r>
+        <w:t xml:space="preserve"> d’ajout de colis</w:t>
+      </w:r>
+      <w:r>
+        <w:t xml:space="preserve">. Si tout est correct il reçoit un message de confirmation et est redirigé </w:t>
+      </w:r>
+      <w:r>
+        <w:t>vers l’écran de choix d’action. Un utilisateur habitué devrait pouvoir rentrer un nouveau colis en au plus 30 secondes.</w:t>
+      </w:r>
+    </w:p>
+    <w:p>
+      <w:pPr>
+        <w:rPr>
+          <w:b/>
+        </w:rPr>
+      </w:pPr>
+      <w:r>
+        <w:rPr>
+          <w:b/>
+        </w:rPr>
+        <w:t>Exceptions</w:t>
+      </w:r>
+    </w:p>
+    <w:p>
+      <w:r>
+        <w:t>Erreur lors du login : l’application affiche un message d’erreur et redirige une nouvelle fois vers l’écran de login.</w:t>
+      </w:r>
+    </w:p>
+    <w:p>
+      <w:r>
+        <w:t>Perte d’accès à la BDD en cours de fonctionnement : l’application renvoie l’utilisateur à l’écran de login de manière à initier une nouvelle connexion à la BDD.</w:t>
+      </w:r>
+    </w:p>
+    <w:p>
+      <w:r>
+        <w:t>Le code scanné spécifié correspond à celui d’un colis pré-existant dans la base de données. Puisque le code du colis considéré est fourni par le client, il ne peut être changé.  Que faire…</w:t>
+      </w:r>
+    </w:p>
+    <w:p>
+      <w:pPr>
+        <w:rPr>
+          <w:b/>
+        </w:rPr>
+      </w:pPr>
+    </w:p>
+    <w:p/>
+    <w:p/>
+    <w:p/>
+    <w:p>
+      <w:pPr>
+        <w:rPr>
+          <w:b/>
+          <w:color w:val="FF0000"/>
+        </w:rPr>
+      </w:pPr>
+    </w:p>
+    <w:p>
+      <w:pPr>
+        <w:rPr>
+          <w:b/>
+        </w:rPr>
+      </w:pPr>
+    </w:p>
+    <w:p>
+      <w:pPr>
+        <w:rPr>
+          <w:b/>
+        </w:rPr>
+      </w:pPr>
+    </w:p>
+    <w:p>
+      <w:r>
+        <w:lastRenderedPageBreak/>
         <w:t xml:space="preserve"> </w:t>
       </w:r>
     </w:p>

</xml_diff>

<commit_message>
Premier brouillon des 7 premiers use cases
</commit_message>
<xml_diff>
--- a/Annexes/UseCaseProja.docx
+++ b/Annexes/UseCaseProja.docx
@@ -316,7 +316,21 @@
           <w:b/>
           <w:color w:val="FF0000"/>
         </w:rPr>
-        <w:t xml:space="preserve"> Utilisation par un transporteur</w:t>
+        <w:t xml:space="preserve"> </w:t>
+      </w:r>
+      <w:r>
+        <w:rPr>
+          <w:b/>
+          <w:color w:val="FF0000"/>
+        </w:rPr>
+        <w:t>Scanning</w:t>
+      </w:r>
+      <w:r>
+        <w:rPr>
+          <w:b/>
+          <w:color w:val="FF0000"/>
+        </w:rPr>
+        <w:t xml:space="preserve"> par un transporteur</w:t>
       </w:r>
     </w:p>
     <w:p>
@@ -373,32 +387,201 @@
     </w:p>
     <w:p>
       <w:r>
-        <w:t>Le transporteur lance l’application sur son smartphone. Le système se connecte à la base de données distante. Il reçoit un écran de login et rentre ses identifiants. Le système vérifie l’existence et les privilèges de l’utilisateur dans la base de données distante. Comme l’utilisateur est de privilège « transporteur », il reçoit un écran lui demandant si les colis qu’il s’apprête à scanner : sont acquis à l’entrepôt, sont acquis chez un émetteur, sont remis chez un récepteur</w:t>
+        <w:t>Le transporteur lance l’application sur son smartphone. Le système se connecte à la base de données distante. Il reçoit un écran de login et rentre ses identifiants. Le système vérifie l’existence et les privilèges de l’utilisateur dans la base de données distante. Comme l’utilisateur est de privilège « transporteur », il reçoit un écran lui demandant</w:t>
+      </w:r>
+      <w:r>
+        <w:t xml:space="preserve"> s’il désire des informations sur des colis ou</w:t>
+      </w:r>
+      <w:r>
+        <w:t xml:space="preserve"> si les colis qu’il s’apprête à scanner : sont acquis à l’entrepôt, sont acquis chez un émetteur, sont remis </w:t>
+      </w:r>
+      <w:r>
+        <w:lastRenderedPageBreak/>
+        <w:t>chez un récepteur</w:t>
       </w:r>
       <w:r>
         <w:t>, remis à l’entrepôt</w:t>
       </w:r>
       <w:r>
-        <w:t xml:space="preserve"> ou sont </w:t>
-      </w:r>
-      <w:r>
+        <w:t xml:space="preserve"> ou sont revenus (le récepteur étant absent, le transporteur scanne les colis lui étant destinés en mode « revenus »).</w:t>
+      </w:r>
+      <w:r>
+        <w:t xml:space="preserve"> Le transporteur choisit une des 5 options</w:t>
+      </w:r>
+      <w:r>
+        <w:t xml:space="preserve"> d’acquisition ou de session de colis</w:t>
+      </w:r>
+      <w:r>
+        <w:t xml:space="preserve"> et reçoit un écran « Prêt à scanner » spécifiant le mode de scan choisi et présentant un bouton « Fin du scan » permettant de retourner à l’écran de choix de mode de scan. Tant que l’utilisateur ne change pas d’écran, il peut scanner ses colis. Si le colis est reconnu, le système met à jour les informations du colis sur la base de données distante. Si la mise à jour est effectuée avec succès, l’écran se colore de vert </w:t>
+      </w:r>
+      <w:r>
+        <w:t xml:space="preserve">, </w:t>
+      </w:r>
+      <w:r>
+        <w:t>le smartphone émet un son de validation</w:t>
+      </w:r>
+      <w:r>
+        <w:t xml:space="preserve"> et affiche les informations du colis (émetteur, récepteur, facturation, description, code)</w:t>
+      </w:r>
+      <w:r>
+        <w:t>. Si le colis n’est pas reconnu ou si la mise à jour a rencontré une erreur, l’écran se colore de rouge et le smartphone émet un son d’avertissement. L’utilisateur est ensuite libre d’enfoncer le bouton « fin du scan » ou de procéder au scanning d’autres colis.</w:t>
+      </w:r>
+    </w:p>
+    <w:p>
+      <w:pPr>
+        <w:rPr>
+          <w:b/>
+        </w:rPr>
+      </w:pPr>
+      <w:r>
+        <w:rPr>
+          <w:b/>
+        </w:rPr>
+        <w:t>Exceptions</w:t>
+      </w:r>
+    </w:p>
+    <w:p>
+      <w:r>
+        <w:t>Erreur lors du login : l’application affiche un message d’erreur et redirige une nouvelle fois vers l’écran de login.</w:t>
+      </w:r>
+    </w:p>
+    <w:p>
+      <w:r>
+        <w:t>Perte d’accès à la BDD en cours de fonctionnement : l’application</w:t>
+      </w:r>
+      <w:r>
+        <w:t xml:space="preserve"> renvoie l’utilisateur à l’écran de login de manière à initier une nouvelle connexion à la BDD.</w:t>
+      </w:r>
+    </w:p>
+    <w:p>
+      <w:pPr>
+        <w:pStyle w:val="Titre1"/>
+      </w:pPr>
+      <w:r>
+        <w:t>Cas d’utilisation n°4</w:t>
+      </w:r>
+    </w:p>
+    <w:p>
+      <w:pPr>
+        <w:rPr>
+          <w:b/>
+          <w:color w:val="FF0000"/>
+        </w:rPr>
+      </w:pPr>
+      <w:r>
+        <w:rPr>
+          <w:i/>
+        </w:rPr>
+        <w:t>Nom :</w:t>
+      </w:r>
+      <w:r>
+        <w:rPr>
+          <w:b/>
+          <w:color w:val="FF0000"/>
+        </w:rPr>
+        <w:t xml:space="preserve"> </w:t>
+      </w:r>
+      <w:r>
+        <w:rPr>
+          <w:b/>
+          <w:color w:val="FF0000"/>
+        </w:rPr>
+        <w:t>Scanning</w:t>
+      </w:r>
+      <w:r>
+        <w:rPr>
+          <w:b/>
+          <w:color w:val="FF0000"/>
+        </w:rPr>
+        <w:t xml:space="preserve"> par un manutentionnaire</w:t>
+      </w:r>
+    </w:p>
+    <w:p>
+      <w:r>
+        <w:rPr>
+          <w:i/>
+        </w:rPr>
+        <w:t>Description :</w:t>
+      </w:r>
+      <w:r>
+        <w:t xml:space="preserve"> Le manutentionnaire se connecte à l’application via son smartphone en entrant ses identifiants et l’utilise pour scanner les colis qu’il prend en charge ou dont il se décharge.</w:t>
+      </w:r>
+    </w:p>
+    <w:p>
+      <w:r>
+        <w:rPr>
+          <w:i/>
+        </w:rPr>
+        <w:t xml:space="preserve">Acteur : </w:t>
+      </w:r>
+      <w:r>
+        <w:t>Le manutentionnaire.</w:t>
+      </w:r>
+    </w:p>
+    <w:p>
+      <w:r>
+        <w:rPr>
+          <w:i/>
+        </w:rPr>
+        <w:t>Préalables </w:t>
+      </w:r>
+      <w:r>
+        <w:t>: application admin et application transporteur / manutentionnaire opérationnelles.</w:t>
+      </w:r>
+    </w:p>
+    <w:p>
+      <w:pPr>
+        <w:rPr>
+          <w:b/>
+        </w:rPr>
+      </w:pPr>
+      <w:r>
+        <w:rPr>
+          <w:b/>
+        </w:rPr>
+        <w:t>Séquence d’évènements</w:t>
+      </w:r>
+    </w:p>
+    <w:p>
+      <w:r>
+        <w:t>Le manutentionnaire lance l’application sur son smartphone. Le système se connecte à la base de données distante. Il reçoit un écran de login et rentre ses identifiants. Le système vérifie l’existence et les privilèges de l’utilisateur dans la base de données distante. Comme l’utilisateur est de privilège « manutentionnaire », il reçoit un écran lui demandant si les colis qu’il s’apprête à scanner entrent en entrepôt ou quittent l’entrepôt</w:t>
+      </w:r>
+      <w:r>
+        <w:t xml:space="preserve"> ou s’il désire seulement des informations</w:t>
+      </w:r>
+      <w:r>
+        <w:t>. Le man</w:t>
+      </w:r>
+      <w:r>
+        <w:t>utentionnaire choisit entrée ou sortie d’entrepôt</w:t>
+      </w:r>
+      <w:r>
+        <w:t xml:space="preserve"> et reçoit un écran « Prêt à scanner » spécifiant le mode de scan choisi et présentant un bouton « Fin du scan » permettant de retourner à l’écran de choix de mode de scan. Tant que l’utilisateur ne change pas d’écran, il peut scanner ses colis. Si le colis est reconnu, le système met à jour les informations du colis sur la base de données distante. Si la mise à jour est effectuée avec succès, l’écran se colore de vert</w:t>
+      </w:r>
+      <w:r>
+        <w:t xml:space="preserve">, </w:t>
+      </w:r>
+      <w:r>
+        <w:t>le smartphone émet un son de validation</w:t>
+      </w:r>
+      <w:r>
+        <w:t xml:space="preserve"> et affiche les informations du colis (émetteur, récepteur, facturation, description, code)</w:t>
+      </w:r>
+      <w:r>
+        <w:t>. Si le colis n’est pas reconnu ou si la mise à jour a rencontré une erreur, l’écran se colore de rouge et le smartphone émet un son d’avertissement. L’utilisateur est ensuite libre d’enfoncer le bouton « fin du scan » ou de procéder au scanning d’autres colis.</w:t>
+      </w:r>
+    </w:p>
+    <w:p>
+      <w:pPr>
+        <w:rPr>
+          <w:b/>
+        </w:rPr>
+      </w:pPr>
+      <w:r>
+        <w:rPr>
+          <w:b/>
+        </w:rPr>
         <w:lastRenderedPageBreak/>
-        <w:t>revenus (le récepteur étant absent, le transporteur scanne les colis lui étant destinés en mode « revenus »).</w:t>
-      </w:r>
-      <w:r>
-        <w:t xml:space="preserve"> Le transporteur choisit une des 5 options et reçoit un écran « Prêt à scanner » spécifiant le mode de scan choisi et présentant un bouton « Fin du scan » permettant de retourner à l’écran de choix de mode de scan. Tant que l’utilisateur ne change pas d’écran, il peut scanner ses colis. Si le colis est reconnu, le système met à jour les informations du colis sur la base de données distante. Si la mise à jour est effectuée avec succès, l’écran se colore de vert et le smartphone émet un son de validation. Si le colis n’est pas reconnu ou si la mise à jour a rencontré une erreur, l’écran se colore de rouge et le smartphone émet un son d’avertissement. L’utilisateur est ensuite libre d’enfoncer le bouton « fin du scan » ou de procéder au scanning d’autres colis.</w:t>
-      </w:r>
-    </w:p>
-    <w:p>
-      <w:pPr>
-        <w:rPr>
-          <w:b/>
-        </w:rPr>
-      </w:pPr>
-      <w:r>
-        <w:rPr>
-          <w:b/>
-        </w:rPr>
         <w:t>Exceptions</w:t>
       </w:r>
     </w:p>
@@ -409,10 +592,7 @@
     </w:p>
     <w:p>
       <w:r>
-        <w:t>Perte d’accès à la BDD en cours de fonctionnement : l’application</w:t>
-      </w:r>
-      <w:r>
-        <w:t xml:space="preserve"> renvoie l’utilisateur à l’écran de login de manière à initier une nouvelle connexion à la BDD.</w:t>
+        <w:t>Perte d’accès à la BDD en cours de fonctionnement : l’application renvoie l’utilisateur à l’écran de login de manière à initier une nouvelle connexion à la BDD.</w:t>
       </w:r>
     </w:p>
     <w:p>
@@ -420,7 +600,7 @@
         <w:pStyle w:val="Titre1"/>
       </w:pPr>
       <w:r>
-        <w:t>Cas d’utilisation n°4</w:t>
+        <w:t>Cas d’utilisation n°5</w:t>
       </w:r>
     </w:p>
     <w:p>
@@ -441,7 +621,7 @@
           <w:b/>
           <w:color w:val="FF0000"/>
         </w:rPr>
-        <w:t xml:space="preserve"> Utilisation par un manutentionnaire</w:t>
+        <w:t xml:space="preserve"> Accès aux infos du colis par un manutentionnaire ou un transporteur</w:t>
       </w:r>
     </w:p>
     <w:p>
@@ -452,7 +632,7 @@
         <w:t>Description :</w:t>
       </w:r>
       <w:r>
-        <w:t xml:space="preserve"> Le manutentionnaire se connecte à l’application via son smartphone en entrant ses identifiants et l’utilise pour scanner les colis qu’il prend en charge ou dont il se décharge.</w:t>
+        <w:t xml:space="preserve"> Le manutentionnaire se connecte à l’application via son smartphone en entrant ses identifiants et l’utilise pour scanner les colis pour lesquels il souhaite accéder aux informations et à l’ordre de transport.</w:t>
       </w:r>
     </w:p>
     <w:p>
@@ -463,7 +643,7 @@
         <w:t xml:space="preserve">Acteur : </w:t>
       </w:r>
       <w:r>
-        <w:t>Le manutentionnaire.</w:t>
+        <w:t>Le manutentionnaire ou le transporteur.</w:t>
       </w:r>
     </w:p>
     <w:p>
@@ -492,7 +672,31 @@
     </w:p>
     <w:p>
       <w:r>
-        <w:t>Le manutentionnaire lance l’application sur son smartphone. Le système se connecte à la base de données distante. Il reçoit un écran de login et rentre ses identifiants. Le système vérifie l’existence et les privilèges de l’utilisateur dans la base de données distante. Comme l’utilisateur est de privilège « manutentionnaire », il reçoit un écran lui demandant si les colis qu’il s’apprête à scanner entrent en entrepôt ou quittent l’entrepôt. Le manutentionnaire choisit une des 2  options et reçoit un écran « Prêt à scanner » spécifiant le mode de scan choisi et présentant un bouton « Fin du scan » permettant de retourner à l’écran de choix de mode de scan. Tant que l’utilisateur ne change pas d’écran, il peut scanner ses colis. Si le colis est reconnu, le système met à jour les informations du colis sur la base de données distante. Si la mise à jour est effectuée avec succès, l’écran se colore de vert et le smartphone émet un son de validation. Si le colis n’est pas reconnu ou si la mise à jour a rencontré une erreur, l’écran se colore de rouge et le smartphone émet un son d’avertissement. L’utilisateur est ensuite libre d’enfoncer le bouton « fin du scan » ou de procéder au scanning d’autres colis.</w:t>
+        <w:t>Le manutentionnaire ou le transporteur lance l’application sur son smartphone. Le système se connecte à la base de données distante. Il reçoit un écran de login et rentre ses identifiants. Le système vérifie l’existence et les privilèges de l’utilisateur dans la base de données distante. Comme l’utilisateur est de privilège « manutentionnaire » ou « transporteur », il reçoit un écran lui demandant si les colis qu’il s’apprête à scanner entrent en entrepôt ou quittent l’entrepôt ou s’il désire seulement des informations. Le manutentionnaire</w:t>
+      </w:r>
+      <w:r>
+        <w:t xml:space="preserve"> ou le transporteur</w:t>
+      </w:r>
+      <w:r>
+        <w:t xml:space="preserve"> choisit </w:t>
+      </w:r>
+      <w:r>
+        <w:t>l’</w:t>
+      </w:r>
+      <w:r>
+        <w:t>option</w:t>
+      </w:r>
+      <w:r>
+        <w:t xml:space="preserve"> « information »</w:t>
+      </w:r>
+      <w:r>
+        <w:t xml:space="preserve"> et reçoit un écran « Prêt à scanner » spécifiant le mode de scan choisi et présentant un bouton « Fin du scan » permettant de retourner à l’écran de choix de mode de scan. Tant que l’utilisateur ne change pas d’écran, il peut scanner ses colis. Si le colis est reconnu, l’écran se colore de vert, le smartphone émet un son de validation et affiche les informations du colis (émetteur, récepteur, facturation, description, code). Si le colis n’est pas reconnu</w:t>
+      </w:r>
+      <w:r>
+        <w:t>,</w:t>
+      </w:r>
+      <w:r>
+        <w:t xml:space="preserve"> l’écran se colore de rouge et le smartphone émet un son d’avertissement. L’utilisateur est ensuite libre d’enfoncer le bouton « fin du scan » ou de procéder au scanning d’autres colis.</w:t>
       </w:r>
     </w:p>
     <w:p>
@@ -515,162 +719,411 @@
     </w:p>
     <w:p>
       <w:r>
-        <w:lastRenderedPageBreak/>
         <w:t>Perte d’accès à la BDD en cours de fonctionnement : l’application renvoie l’utilisateur à l’écran de login de manière à initier une nouvelle connexion à la BDD.</w:t>
       </w:r>
-    </w:p>
-    <w:p>
-      <w:pPr>
-        <w:pStyle w:val="Titre1"/>
-      </w:pPr>
-      <w:r>
-        <w:t>Cas d’utilisation n°5</w:t>
-      </w:r>
-    </w:p>
-    <w:p>
-      <w:pPr>
-        <w:rPr>
-          <w:b/>
-          <w:color w:val="FF0000"/>
-        </w:rPr>
-      </w:pPr>
-      <w:r>
-        <w:rPr>
-          <w:i/>
-        </w:rPr>
-        <w:t>Nom :</w:t>
-      </w:r>
-      <w:r>
-        <w:rPr>
-          <w:b/>
-          <w:color w:val="FF0000"/>
-        </w:rPr>
-        <w:t xml:space="preserve"> Création d’un colis par un employé de gestion.</w:t>
-      </w:r>
-    </w:p>
-    <w:p>
-      <w:r>
-        <w:rPr>
-          <w:i/>
-        </w:rPr>
-        <w:t>Description :</w:t>
-      </w:r>
-      <w:r>
-        <w:t xml:space="preserve"> L’employé de gestion se connecte à l’application via son ordinateur en entrant ses identifiants et l’utilise ajouter des colis à la base de données.</w:t>
-      </w:r>
-    </w:p>
-    <w:p>
-      <w:r>
-        <w:rPr>
-          <w:i/>
-        </w:rPr>
-        <w:t xml:space="preserve">Acteur : </w:t>
-      </w:r>
-      <w:r>
-        <w:t>L’employé de gestion.</w:t>
-      </w:r>
-    </w:p>
-    <w:p>
-      <w:r>
-        <w:rPr>
-          <w:i/>
-        </w:rPr>
-        <w:t>Préalables </w:t>
-      </w:r>
-      <w:r>
-        <w:t>: application admin et application employé de gestion opérationnelles.</w:t>
-      </w:r>
-    </w:p>
-    <w:p>
-      <w:pPr>
-        <w:rPr>
-          <w:b/>
-        </w:rPr>
-      </w:pPr>
-      <w:r>
-        <w:rPr>
-          <w:b/>
-        </w:rPr>
-        <w:t>Séquence d’évènements</w:t>
-      </w:r>
-    </w:p>
-    <w:p>
-      <w:r>
-        <w:t>L’employé de gestion lance l’application sur son ordinateur. Le système se connecte à la base de données distante. Il reçoit un écran de login et rentre ses identifiants. Le système vérifie l’existence et les privilèges de l’utilisateur dans la base de données distante. Comme l’utilisateur est de privilège « employé de gestion », il reçoit un écran lui proposant une série d’actions. Il clique sur le bouton « ajout de colis ». Il reçoit un écran présentant des champs de texte (dans lesquelles il peut rentrer les caractéristiques du colis : code scanné ( ??), court descriptif), des radio buttons permettant de spécifier le statut initial du colis, un bouton submit et un bouton précédent. Si l’utilisateur enfonce submit sans avoir tout bien spécifié, il reçoit un message d’erreur et est renvoyé sur l’écran</w:t>
-      </w:r>
-      <w:r>
-        <w:t xml:space="preserve"> d’ajout de colis</w:t>
-      </w:r>
-      <w:r>
-        <w:t xml:space="preserve">. Si tout est correct il reçoit un message de confirmation et est redirigé </w:t>
-      </w:r>
-      <w:r>
-        <w:t>vers l’écran de choix d’action. Un utilisateur habitué devrait pouvoir rentrer un nouveau colis en au plus 30 secondes.</w:t>
-      </w:r>
-    </w:p>
-    <w:p>
-      <w:pPr>
-        <w:rPr>
-          <w:b/>
-        </w:rPr>
-      </w:pPr>
-      <w:r>
-        <w:rPr>
-          <w:b/>
-        </w:rPr>
-        <w:t>Exceptions</w:t>
-      </w:r>
-    </w:p>
-    <w:p>
-      <w:r>
-        <w:t>Erreur lors du login : l’application affiche un message d’erreur et redirige une nouvelle fois vers l’écran de login.</w:t>
-      </w:r>
-    </w:p>
-    <w:p>
-      <w:r>
-        <w:t>Perte d’accès à la BDD en cours de fonctionnement : l’application renvoie l’utilisateur à l’écran de login de manière à initier une nouvelle connexion à la BDD.</w:t>
-      </w:r>
-    </w:p>
-    <w:p>
-      <w:r>
-        <w:t>Le code scanné spécifié correspond à celui d’un colis pré-existant dans la base de données. Puisque le code du colis considéré est fourni par le client, il ne peut être changé.  Que faire…</w:t>
-      </w:r>
-    </w:p>
-    <w:p>
-      <w:pPr>
-        <w:rPr>
-          <w:b/>
-        </w:rPr>
-      </w:pPr>
     </w:p>
     <w:p/>
     <w:p/>
+    <w:p>
+      <w:pPr>
+        <w:pStyle w:val="Titre1"/>
+      </w:pPr>
+      <w:r>
+        <w:lastRenderedPageBreak/>
+        <w:t>Cas d’utilisation n°6</w:t>
+      </w:r>
+    </w:p>
+    <w:p>
+      <w:pPr>
+        <w:rPr>
+          <w:b/>
+          <w:color w:val="FF0000"/>
+        </w:rPr>
+      </w:pPr>
+      <w:r>
+        <w:rPr>
+          <w:i/>
+        </w:rPr>
+        <w:t>Nom :</w:t>
+      </w:r>
+      <w:r>
+        <w:rPr>
+          <w:b/>
+          <w:color w:val="FF0000"/>
+        </w:rPr>
+        <w:t xml:space="preserve"> Création d’un </w:t>
+      </w:r>
+      <w:r>
+        <w:rPr>
+          <w:b/>
+          <w:color w:val="FF0000"/>
+        </w:rPr>
+        <w:t>ordre</w:t>
+      </w:r>
+      <w:r>
+        <w:rPr>
+          <w:b/>
+          <w:color w:val="FF0000"/>
+        </w:rPr>
+        <w:t xml:space="preserve"> </w:t>
+      </w:r>
+      <w:r>
+        <w:rPr>
+          <w:b/>
+          <w:color w:val="FF0000"/>
+        </w:rPr>
+        <w:t xml:space="preserve">de transport </w:t>
+      </w:r>
+      <w:r>
+        <w:rPr>
+          <w:b/>
+          <w:color w:val="FF0000"/>
+        </w:rPr>
+        <w:t>par un employé de gestion.</w:t>
+      </w:r>
+    </w:p>
+    <w:p>
+      <w:r>
+        <w:rPr>
+          <w:i/>
+        </w:rPr>
+        <w:t>Description :</w:t>
+      </w:r>
+      <w:r>
+        <w:t xml:space="preserve"> L’employé de gestion se connecte à l’application via son ordinateur en entrant ses identifiants et l’utilise </w:t>
+      </w:r>
+      <w:r>
+        <w:t xml:space="preserve">pour </w:t>
+      </w:r>
+      <w:r>
+        <w:t xml:space="preserve">ajouter des </w:t>
+      </w:r>
+      <w:r>
+        <w:t>ordres de transpo</w:t>
+      </w:r>
+      <w:r>
+        <w:t>rt</w:t>
+      </w:r>
+      <w:r>
+        <w:t xml:space="preserve"> à la base de données.</w:t>
+      </w:r>
+    </w:p>
+    <w:p>
+      <w:r>
+        <w:rPr>
+          <w:i/>
+        </w:rPr>
+        <w:t xml:space="preserve">Acteur : </w:t>
+      </w:r>
+      <w:r>
+        <w:t>L’employé de gestion.</w:t>
+      </w:r>
+    </w:p>
+    <w:p>
+      <w:r>
+        <w:rPr>
+          <w:i/>
+        </w:rPr>
+        <w:t>Préalables </w:t>
+      </w:r>
+      <w:r>
+        <w:t>: application admin et application employé de gestion opérationnelles.</w:t>
+      </w:r>
+    </w:p>
+    <w:p>
+      <w:pPr>
+        <w:rPr>
+          <w:b/>
+        </w:rPr>
+      </w:pPr>
+      <w:r>
+        <w:rPr>
+          <w:b/>
+        </w:rPr>
+        <w:t>Séquence d’évènements</w:t>
+      </w:r>
+    </w:p>
+    <w:p>
+      <w:r>
+        <w:t>L’employé de gestion lance l’application sur son ordinateur. Le système se connecte à la base de données distante. Il reçoit un écran de login et rentre ses identifiants. Le système vérifie l’existence et les privilèges de l’utilisateur dans la base de données distante. Comme l’utilisateur est de privilège « employé de gestion », il reçoit un écran lui proposant une série d’actions. Il</w:t>
+      </w:r>
+      <w:r>
+        <w:t xml:space="preserve"> clique sur le bouton « ajout d’ordre de transport</w:t>
+      </w:r>
+      <w:r>
+        <w:t>». Il reçoit un écran présentant des champs de texte (da</w:t>
+      </w:r>
+      <w:r>
+        <w:t>ns lesquel</w:t>
+      </w:r>
+      <w:r>
+        <w:t xml:space="preserve">s il peut rentrer les caractéristiques </w:t>
+      </w:r>
+      <w:r>
+        <w:t>de l’ordre</w:t>
+      </w:r>
+      <w:r>
+        <w:t>: code scanné ( ??)</w:t>
+      </w:r>
+      <w:r>
+        <w:t xml:space="preserve"> du colis</w:t>
+      </w:r>
+      <w:r>
+        <w:t>, court descriptif</w:t>
+      </w:r>
+      <w:r>
+        <w:t xml:space="preserve"> du colis, émetteur, récepteur, facturation),</w:t>
+      </w:r>
+      <w:r>
+        <w:t xml:space="preserve"> des radio buttons permettant de spécifier le statut initial du colis, un bouton submit et un bouton précédent. Si l’utilisateur enfonce submit sans avoir tout spécifié</w:t>
+      </w:r>
+      <w:r>
+        <w:t xml:space="preserve"> correctement</w:t>
+      </w:r>
+      <w:r>
+        <w:t>, il reçoit un message d’erreur et est renvoyé sur l’écran</w:t>
+      </w:r>
+      <w:r>
+        <w:t xml:space="preserve"> d’ajout d’ordre</w:t>
+      </w:r>
+      <w:r>
+        <w:t>. Si tout est correct</w:t>
+      </w:r>
+      <w:r>
+        <w:t>, le système procède à la création de l’ordre et à la création du colis dans la base puis l’util</w:t>
+      </w:r>
+      <w:r>
+        <w:t>i</w:t>
+      </w:r>
+      <w:r>
+        <w:t>sateur</w:t>
+      </w:r>
+      <w:r>
+        <w:t xml:space="preserve"> reçoit un message de confirmation et est redirigé </w:t>
+      </w:r>
+      <w:r>
+        <w:t xml:space="preserve">vers l’écran de choix d’action. Un utilisateur habitué devrait pouvoir rentrer un </w:t>
+      </w:r>
+      <w:r>
+        <w:t>nouvel</w:t>
+      </w:r>
+      <w:r>
+        <w:t xml:space="preserve"> </w:t>
+      </w:r>
+      <w:r>
+        <w:t>ordre</w:t>
+      </w:r>
+      <w:r>
+        <w:t xml:space="preserve"> en au plus </w:t>
+      </w:r>
+      <w:r>
+        <w:t>1</w:t>
+      </w:r>
+      <w:r>
+        <w:t xml:space="preserve"> </w:t>
+      </w:r>
+      <w:r>
+        <w:t>minute</w:t>
+      </w:r>
+      <w:r>
+        <w:t>.</w:t>
+      </w:r>
+    </w:p>
+    <w:p>
+      <w:pPr>
+        <w:rPr>
+          <w:b/>
+        </w:rPr>
+      </w:pPr>
+      <w:r>
+        <w:rPr>
+          <w:b/>
+        </w:rPr>
+        <w:t>Exceptions</w:t>
+      </w:r>
+    </w:p>
+    <w:p>
+      <w:r>
+        <w:t>Erreur lors du login : l’application affiche un message d’erreur et redirige une nouvelle fois vers l’écran de login.</w:t>
+      </w:r>
+    </w:p>
+    <w:p>
+      <w:r>
+        <w:t>Perte d’accès à la BDD en cours de fonctionnement : l’application renvoie l’utilisateur à l’écran de login de manière à initier une nouvelle connexion à la BDD.</w:t>
+      </w:r>
+    </w:p>
+    <w:p>
+      <w:r>
+        <w:t xml:space="preserve">Le code scanné spécifié correspond à celui d’un colis pré-existant dans la base de données. Puisque le code du colis considéré est fourni par le client, il ne peut être changé.  </w:t>
+      </w:r>
+      <w:r>
+        <w:t>Il faudra donc soit utiliser une technologie de puces d’identification / codes barres telle que chaque code est unique soit utiliser d’autres attributs pour différencier deux colis ayant le même code.</w:t>
+      </w:r>
+    </w:p>
+    <w:p>
+      <w:pPr>
+        <w:pStyle w:val="Titre1"/>
+      </w:pPr>
+      <w:r>
+        <w:t>Cas d’utilisation n°7</w:t>
+      </w:r>
+    </w:p>
+    <w:p>
+      <w:pPr>
+        <w:rPr>
+          <w:b/>
+          <w:color w:val="FF0000"/>
+        </w:rPr>
+      </w:pPr>
+      <w:r>
+        <w:rPr>
+          <w:i/>
+        </w:rPr>
+        <w:t>Nom :</w:t>
+      </w:r>
+      <w:r>
+        <w:rPr>
+          <w:b/>
+          <w:color w:val="FF0000"/>
+        </w:rPr>
+        <w:t xml:space="preserve"> Accès aux informations des colis</w:t>
+      </w:r>
+      <w:r>
+        <w:rPr>
+          <w:b/>
+          <w:color w:val="FF0000"/>
+        </w:rPr>
+        <w:t xml:space="preserve"> et mise à jour</w:t>
+      </w:r>
+      <w:r>
+        <w:rPr>
+          <w:b/>
+          <w:color w:val="FF0000"/>
+        </w:rPr>
+        <w:t xml:space="preserve"> par un employé de gestion.</w:t>
+      </w:r>
+    </w:p>
+    <w:p>
+      <w:r>
+        <w:rPr>
+          <w:i/>
+        </w:rPr>
+        <w:t>Description :</w:t>
+      </w:r>
+      <w:r>
+        <w:t xml:space="preserve"> L’employé de gestion se connecte à l’application via son ordinateur en entrant ses identifiants et l’utilise pour afficher une liste des colis. Des détails peuvent être obtenus en cliquant sur un colis en particulier.</w:t>
+      </w:r>
+    </w:p>
+    <w:p>
+      <w:r>
+        <w:rPr>
+          <w:i/>
+        </w:rPr>
+        <w:t xml:space="preserve">Acteur : </w:t>
+      </w:r>
+      <w:r>
+        <w:t>L’employé de gestion.</w:t>
+      </w:r>
+    </w:p>
+    <w:p>
+      <w:r>
+        <w:rPr>
+          <w:i/>
+        </w:rPr>
+        <w:t>Préalables </w:t>
+      </w:r>
+      <w:r>
+        <w:t>: application admin et application employé de gestion opérationnelles.</w:t>
+      </w:r>
+    </w:p>
+    <w:p>
+      <w:pPr>
+        <w:rPr>
+          <w:b/>
+        </w:rPr>
+      </w:pPr>
+      <w:r>
+        <w:rPr>
+          <w:b/>
+        </w:rPr>
+        <w:lastRenderedPageBreak/>
+        <w:t>Séquence d’évènements</w:t>
+      </w:r>
+    </w:p>
+    <w:p>
+      <w:r>
+        <w:t>L’employé de gestion lance l’application sur son ordinateur. Le système se connecte à la base de données distante. Il reçoit un écran de login et rentre ses identifiants. Le système vérifie l’existence et les privilèges de l’utilisateur dans la base de données distante. Comme l’utilisateur est de privilège « employé de gestion », il reçoit un écran lui proposant une série d’actions. Il clique sur le bouton « Affichage des colis». Il reçoit un écran présentant une liste des colis. Les informations directement visibles sont l’émetteur, le récepteur, le nom et l’état actuel de chaque colis</w:t>
+      </w:r>
+      <w:r>
+        <w:t xml:space="preserve"> ainsi que la facturation</w:t>
+      </w:r>
+      <w:r>
+        <w:t xml:space="preserve">. Un clic sur chaque nom de colonne permet de changer </w:t>
+      </w:r>
+      <w:r>
+        <w:t>l’attribut selon lequel</w:t>
+      </w:r>
+      <w:r>
+        <w:t xml:space="preserve"> sont triés les colis apparaissant</w:t>
+      </w:r>
+      <w:r>
+        <w:t>. Il est aussi possible de filtrer les colis apparaissant en spécifiant les champs « état actuel » à afficher ou non et/ou en spécifiant partiellement les noms d’émetteur, récepteur, colis ou en fixant des bornes pour la facturation. Un bouton « précédent » est présent pour retourner à l’écran de choix d’action. Un clic sur une ligne du tableau permet d’obtenir les informations détaillées pour un colis. Un bouton précédent permet de retourner à l’écran affichant la liste de colis. Un clic sur un champ d’information permet à l’employé de l’éditer.  Un bouton « validation » permet à l’employé d’enregistrer la configuration actuelle du colis. Un bouton « historique du colis » est présent pour permettre à l’utilisateur d’accéder à un écran présentant tous les états précédents du colis considéré ainsi que leur moment de création.</w:t>
+      </w:r>
+    </w:p>
+    <w:p>
+      <w:pPr>
+        <w:rPr>
+          <w:b/>
+        </w:rPr>
+      </w:pPr>
+      <w:r>
+        <w:rPr>
+          <w:b/>
+        </w:rPr>
+        <w:t>Exceptions</w:t>
+      </w:r>
+    </w:p>
+    <w:p>
+      <w:r>
+        <w:t>Erreur lors du login : l’application affiche un message d’erreur et redirige une nouvelle fois vers l’écran de login.</w:t>
+      </w:r>
+    </w:p>
+    <w:p>
+      <w:r>
+        <w:t>Perte d’accès à la BDD en cours de fonctionnement : l’application renvoie l’utilisateur à l’écran de login de manière à initier une nouvelle connexion à la BDD.</w:t>
+      </w:r>
+    </w:p>
+    <w:p>
+      <w:r>
+        <w:t>Mise à jour fallacieuse : un message d’erreur est affiché et la validation de la mise à jour n’est pas prise en compte.</w:t>
+      </w:r>
+    </w:p>
     <w:p/>
-    <w:p>
-      <w:pPr>
-        <w:rPr>
-          <w:b/>
-          <w:color w:val="FF0000"/>
-        </w:rPr>
-      </w:pPr>
-    </w:p>
-    <w:p>
-      <w:pPr>
-        <w:rPr>
-          <w:b/>
-        </w:rPr>
-      </w:pPr>
-    </w:p>
-    <w:p>
-      <w:pPr>
-        <w:rPr>
-          <w:b/>
-        </w:rPr>
-      </w:pPr>
-    </w:p>
-    <w:p>
-      <w:r>
-        <w:lastRenderedPageBreak/>
+    <w:p/>
+    <w:p>
+      <w:pPr>
+        <w:rPr>
+          <w:b/>
+          <w:color w:val="FF0000"/>
+        </w:rPr>
+      </w:pPr>
+    </w:p>
+    <w:p>
+      <w:pPr>
+        <w:rPr>
+          <w:b/>
+        </w:rPr>
+      </w:pPr>
+    </w:p>
+    <w:p>
+      <w:pPr>
+        <w:rPr>
+          <w:b/>
+        </w:rPr>
+      </w:pPr>
+    </w:p>
+    <w:p>
+      <w:r>
         <w:t xml:space="preserve"> </w:t>
       </w:r>
     </w:p>

</xml_diff>

<commit_message>
App dekstop: MVC and Hibernate mapping.
</commit_message>
<xml_diff>
--- a/Annexes/UseCaseProja.docx
+++ b/Annexes/UseCaseProja.docx
@@ -307,8 +307,23 @@
         <w:t>Problème lié à la gestion des listings et à la communication entre la gestion et le transport. Dans le cas de listings papier, l’employé de gestion peut téléphoner au transporteur. Dans le cas de listings en ligne, une mise à jour à distance peut-être effectuée. Dans les deux cas cet évènement ne nécessite pas l’ajout de fonctionnalités supplémentaires.</w:t>
       </w:r>
     </w:p>
+    <w:p>
+      <w:pPr>
+        <w:pStyle w:val="Titre2"/>
+      </w:pPr>
+      <w:r>
+        <w:lastRenderedPageBreak/>
+        <w:t>Enlèvement manqué :</w:t>
+      </w:r>
+    </w:p>
+    <w:p>
+      <w:r>
+        <w:t>Le transporteur arrive en retard chez l’émetteur et ne peut pas enlever le colis. Le transporteur téléphone au siège central et le client est contacté pour planifier une nouvelle date d’enlèvement.</w:t>
+      </w:r>
+    </w:p>
     <w:p/>
     <w:p/>
+    <w:p/>
     <w:p>
       <w:pPr>
         <w:pStyle w:val="Titre1"/>
@@ -514,7 +529,11 @@
         <w:t>destinataire</w:t>
       </w:r>
       <w:r>
-        <w:t>, colis ou en fixant des bornes pour la facturation. Un bouton « précédent » est présent pour retourner à l’écran de choix d’action. Un clic sur une ligne du tableau permet d’obtenir les informations détaillées pour un colis. Un bouton précédent permet de retourner à l’écran affichant la liste de colis. Un clic sur un champ d’information permet à l’employé de l’éditer.  Un bouton « validation » permet à l’employé d’enregistrer la configuration actuelle du colis. Un bouton « historique du colis » est présent pour permettre à l’utilisateur d’accéder à un écran présentant tous les états précédents du colis considéré ainsi que leur moment de création</w:t>
+        <w:t xml:space="preserve">, colis ou en fixant des bornes pour la facturation. Un bouton « précédent » est présent pour retourner à l’écran de choix d’action. Un clic sur une ligne du tableau permet d’obtenir les informations détaillées pour un colis. Un bouton précédent permet de retourner à l’écran affichant la liste de colis. Un clic sur un champ d’information permet à l’employé de l’éditer.  Un bouton « validation » permet à </w:t>
+      </w:r>
+      <w:r>
+        <w:lastRenderedPageBreak/>
+        <w:t>l’employé d’enregistrer la configuration actuelle du colis. Un bouton « historique du colis » est présent pour permettre à l’utilisateur d’accéder à un écran présentant tous les états précédents du colis considéré ainsi que leur moment de création</w:t>
       </w:r>
       <w:r>
         <w:t>.</w:t>
@@ -525,8 +544,329 @@
         <w:pStyle w:val="Titre1"/>
       </w:pPr>
       <w:r>
+        <w:t>Cas d’utilisation n°3</w:t>
+      </w:r>
+    </w:p>
+    <w:p>
+      <w:pPr>
+        <w:rPr>
+          <w:b/>
+          <w:color w:val="FF0000"/>
+        </w:rPr>
+      </w:pPr>
+      <w:r>
+        <w:rPr>
+          <w:i/>
+        </w:rPr>
+        <w:t>Nom :</w:t>
+      </w:r>
+      <w:r>
+        <w:rPr>
+          <w:b/>
+          <w:color w:val="FF0000"/>
+        </w:rPr>
+        <w:t xml:space="preserve"> Scanning par un manutentionnaire</w:t>
+      </w:r>
+      <w:r>
+        <w:rPr>
+          <w:b/>
+          <w:color w:val="FF0000"/>
+        </w:rPr>
+        <w:t xml:space="preserve"> lors de passage de colis.</w:t>
+      </w:r>
+    </w:p>
+    <w:p>
+      <w:r>
+        <w:rPr>
+          <w:i/>
+        </w:rPr>
+        <w:t xml:space="preserve">Acteur : </w:t>
+      </w:r>
+      <w:r>
+        <w:t>Le manutentionnaire.</w:t>
+      </w:r>
+    </w:p>
+    <w:p>
+      <w:r>
+        <w:rPr>
+          <w:i/>
+        </w:rPr>
+        <w:t>Préalables </w:t>
+      </w:r>
+      <w:r>
+        <w:t xml:space="preserve">: application </w:t>
+      </w:r>
+      <w:proofErr w:type="spellStart"/>
+      <w:r>
+        <w:t>admin</w:t>
+      </w:r>
+      <w:proofErr w:type="spellEnd"/>
+      <w:r>
+        <w:t xml:space="preserve"> et application transporteur / manutentionnaire opérationnelles.</w:t>
+      </w:r>
+    </w:p>
+    <w:p>
+      <w:pPr>
+        <w:rPr>
+          <w:b/>
+        </w:rPr>
+      </w:pPr>
+      <w:r>
+        <w:rPr>
+          <w:b/>
+        </w:rPr>
+        <w:t>Séquence d’évènements</w:t>
+      </w:r>
+    </w:p>
+    <w:p>
+      <w:r>
+        <w:t>Le manutentionnaire</w:t>
+      </w:r>
+      <w:r>
+        <w:t xml:space="preserve"> reçoit un écran lui demandant si les colis qu’il s’apprête à scanner entrent en entrepôt ou quittent l’entrepôt ou s’il désire seulement des informations. Le manutentionnaire choisit entrée ou sortie d’entrepôt et reçoit un écran « Prêt à scanner » spécifiant le mode de scan choisi et présentant un bouton « Fin du scan » permettant de retourner à l’écran de choix de mode de scan. Tant que l’utilisateur ne change pas d’écran, il peut scanner ses colis. Si le colis est reconnu, les informations du colis</w:t>
+      </w:r>
+      <w:r>
+        <w:t xml:space="preserve"> sont mises à jour</w:t>
+      </w:r>
+      <w:r>
+        <w:t xml:space="preserve"> </w:t>
+      </w:r>
+      <w:r>
+        <w:t xml:space="preserve">et </w:t>
+      </w:r>
+      <w:r>
+        <w:t xml:space="preserve">l’écran se colore de vert, le </w:t>
+      </w:r>
+      <w:proofErr w:type="spellStart"/>
+      <w:r>
+        <w:t>smartphone</w:t>
+      </w:r>
+      <w:proofErr w:type="spellEnd"/>
+      <w:r>
+        <w:t xml:space="preserve"> émet un son de validation et affiche les informations du colis (émetteur, récepteur, facturation, description, code</w:t>
+      </w:r>
+      <w:r>
+        <w:t>, état actuel</w:t>
+      </w:r>
+      <w:r>
+        <w:t xml:space="preserve">). Si le colis n’est pas reconnu ou si la mise à jour a rencontré une erreur, l’écran se colore de rouge et le </w:t>
+      </w:r>
+      <w:proofErr w:type="spellStart"/>
+      <w:r>
+        <w:t>smartphone</w:t>
+      </w:r>
+      <w:proofErr w:type="spellEnd"/>
+      <w:r>
+        <w:t xml:space="preserve"> émet un son d’avertissement. L’utilisateur est ensuite libre d’enfoncer le bouton « fin du scan » ou de procéder au scanning d’autres colis.</w:t>
+      </w:r>
+    </w:p>
+    <w:p>
+      <w:pPr>
+        <w:pStyle w:val="Titre1"/>
+      </w:pPr>
+      <w:r>
+        <w:t>Cas d’utilisation n°4</w:t>
+      </w:r>
+    </w:p>
+    <w:p>
+      <w:pPr>
+        <w:rPr>
+          <w:b/>
+          <w:color w:val="FF0000"/>
+        </w:rPr>
+      </w:pPr>
+      <w:r>
+        <w:rPr>
+          <w:i/>
+        </w:rPr>
+        <w:t>Nom :</w:t>
+      </w:r>
+      <w:r>
+        <w:rPr>
+          <w:b/>
+          <w:color w:val="FF0000"/>
+        </w:rPr>
+        <w:t xml:space="preserve"> </w:t>
+      </w:r>
+      <w:r>
+        <w:rPr>
+          <w:b/>
+          <w:color w:val="FF0000"/>
+        </w:rPr>
+        <w:t>Scanning</w:t>
+      </w:r>
+      <w:r>
+        <w:rPr>
+          <w:b/>
+          <w:color w:val="FF0000"/>
+        </w:rPr>
+        <w:t xml:space="preserve"> par un transporteur</w:t>
+      </w:r>
+      <w:r>
+        <w:rPr>
+          <w:b/>
+          <w:color w:val="FF0000"/>
+        </w:rPr>
+        <w:t xml:space="preserve"> lors de passage de colis.</w:t>
+      </w:r>
+    </w:p>
+    <w:p>
+      <w:r>
+        <w:rPr>
+          <w:i/>
+        </w:rPr>
+        <w:t xml:space="preserve">Acteur : </w:t>
+      </w:r>
+      <w:r>
+        <w:t>Le transporteur.</w:t>
+      </w:r>
+    </w:p>
+    <w:p>
+      <w:r>
+        <w:rPr>
+          <w:i/>
+        </w:rPr>
+        <w:t>Préalables </w:t>
+      </w:r>
+      <w:r>
+        <w:t xml:space="preserve">: application </w:t>
+      </w:r>
+      <w:proofErr w:type="spellStart"/>
+      <w:r>
+        <w:t>admin</w:t>
+      </w:r>
+      <w:proofErr w:type="spellEnd"/>
+      <w:r>
+        <w:t xml:space="preserve"> et application transporteur</w:t>
+      </w:r>
+      <w:r>
+        <w:t xml:space="preserve"> / manutentionnaire</w:t>
+      </w:r>
+      <w:r>
+        <w:t xml:space="preserve"> opérationnelles.</w:t>
+      </w:r>
+    </w:p>
+    <w:p>
+      <w:pPr>
+        <w:rPr>
+          <w:b/>
+        </w:rPr>
+      </w:pPr>
+      <w:r>
+        <w:rPr>
+          <w:b/>
+        </w:rPr>
+        <w:t>Séquence d’évènements</w:t>
+      </w:r>
+    </w:p>
+    <w:p>
+      <w:r>
+        <w:t>Le transporteur</w:t>
+      </w:r>
+      <w:r>
+        <w:t xml:space="preserve"> reçoit un écran lui demandant</w:t>
+      </w:r>
+      <w:r>
+        <w:t xml:space="preserve"> s’il désire des informations sur des colis ou</w:t>
+      </w:r>
+      <w:r>
+        <w:t xml:space="preserve"> si les colis qu’il s’apprête à scanner : sont </w:t>
+      </w:r>
+      <w:r>
+        <w:t>pris en charge</w:t>
+      </w:r>
+      <w:r>
+        <w:t xml:space="preserve"> à l’entrepôt, sont </w:t>
+      </w:r>
+      <w:r>
+        <w:t>pris en charge</w:t>
+      </w:r>
+      <w:r>
+        <w:t xml:space="preserve"> chez un émetteur, sont remis chez un </w:t>
+      </w:r>
+      <w:r>
+        <w:t>destinataire</w:t>
+      </w:r>
+      <w:r>
+        <w:t>, remis à l’entrepôt</w:t>
+      </w:r>
+      <w:r>
+        <w:t xml:space="preserve"> ou sont revenus (le </w:t>
+      </w:r>
+      <w:r>
+        <w:t>destinataire</w:t>
+      </w:r>
+      <w:r>
+        <w:t xml:space="preserve"> étant absent</w:t>
+      </w:r>
+      <w:r>
+        <w:t xml:space="preserve"> ou habitant trop loin pour être livré lors du </w:t>
+      </w:r>
+      <w:proofErr w:type="spellStart"/>
+      <w:r>
+        <w:t>run</w:t>
+      </w:r>
+      <w:proofErr w:type="spellEnd"/>
+      <w:r>
+        <w:t xml:space="preserve"> pendant lequel le colis était récupéré). </w:t>
+      </w:r>
+      <w:r>
+        <w:t>Le transporteur choisit une des 5 options</w:t>
+      </w:r>
+      <w:r>
+        <w:t xml:space="preserve"> d’acquisition ou de session de colis</w:t>
+      </w:r>
+      <w:r>
+        <w:t xml:space="preserve"> et reçoit un écran « Prêt à scanner » spécifiant le mode de scan choisi et présentant un bouton « Fin du scan » permettant de retourner à l’écran de choix de mode de scan. Tant que l’utilisateur ne change pas d’écran, il peut scanner ses colis. Si le colis est reconnu, les informations du colis</w:t>
+      </w:r>
+      <w:r>
+        <w:t xml:space="preserve"> sont mises à jour et l’écran se colore de vert.</w:t>
+      </w:r>
+      <w:r>
+        <w:t xml:space="preserve"> </w:t>
+      </w:r>
+      <w:r>
+        <w:t>L</w:t>
+      </w:r>
+      <w:r>
+        <w:t xml:space="preserve">e </w:t>
+      </w:r>
+      <w:proofErr w:type="spellStart"/>
+      <w:r>
+        <w:t>smartphone</w:t>
+      </w:r>
+      <w:proofErr w:type="spellEnd"/>
+      <w:r>
+        <w:t xml:space="preserve"> émet un son de validation</w:t>
+      </w:r>
+      <w:r>
+        <w:t xml:space="preserve"> et affiche les informations du colis (émetteur, récepteur, facturation, description, code</w:t>
+      </w:r>
+      <w:r>
+        <w:t>, état actuel</w:t>
+      </w:r>
+      <w:r>
+        <w:t>)</w:t>
+      </w:r>
+      <w:r>
+        <w:t xml:space="preserve">. Si le colis n’est pas reconnu ou si la mise à jour a rencontré une erreur, l’écran se colore de rouge et le </w:t>
+      </w:r>
+      <w:proofErr w:type="spellStart"/>
+      <w:r>
+        <w:t>smartphone</w:t>
+      </w:r>
+      <w:proofErr w:type="spellEnd"/>
+      <w:r>
+        <w:t xml:space="preserve"> émet un son d’avertissement. L’utilisateur est ensuite libre d’enfoncer le bouton « fin du scan » ou de procéder au scanning d’autres colis.</w:t>
+      </w:r>
+    </w:p>
+    <w:p>
+      <w:pPr>
+        <w:pStyle w:val="Titre1"/>
+      </w:pPr>
+      <w:r>
         <w:lastRenderedPageBreak/>
-        <w:t>Cas d’utilisation n°3</w:t>
+        <w:t>Cas d’utilisation n°5</w:t>
       </w:r>
     </w:p>
     <w:p>
@@ -547,14 +887,152 @@
           <w:b/>
           <w:color w:val="FF0000"/>
         </w:rPr>
-        <w:t xml:space="preserve"> Scanning par un manutentionnaire</w:t>
+        <w:t xml:space="preserve"> Accès aux infos du colis par un manutentionnaire ou un transporteur</w:t>
+      </w:r>
+      <w:r>
+        <w:t>.</w:t>
+      </w:r>
+    </w:p>
+    <w:p>
+      <w:r>
+        <w:rPr>
+          <w:i/>
+        </w:rPr>
+        <w:t xml:space="preserve">Acteur : </w:t>
+      </w:r>
+      <w:r>
+        <w:t>Le manutentionnaire ou le transporteur.</w:t>
+      </w:r>
+    </w:p>
+    <w:p>
+      <w:r>
+        <w:rPr>
+          <w:i/>
+        </w:rPr>
+        <w:t>Préalables </w:t>
+      </w:r>
+      <w:r>
+        <w:t xml:space="preserve">: application </w:t>
+      </w:r>
+      <w:proofErr w:type="spellStart"/>
+      <w:r>
+        <w:t>admin</w:t>
+      </w:r>
+      <w:proofErr w:type="spellEnd"/>
+      <w:r>
+        <w:t xml:space="preserve"> et application transporteur / manutentionnaire opérationnelles.</w:t>
+      </w:r>
+    </w:p>
+    <w:p>
+      <w:pPr>
+        <w:rPr>
+          <w:b/>
+        </w:rPr>
+      </w:pPr>
+      <w:r>
+        <w:rPr>
+          <w:b/>
+        </w:rPr>
+        <w:t>Séquence d’évènements</w:t>
+      </w:r>
+    </w:p>
+    <w:p>
+      <w:r>
+        <w:t>Le manutentionnaire</w:t>
+      </w:r>
+      <w:r>
+        <w:t xml:space="preserve"> reçoit un écran lui demandant si les colis qu’il s’apprête à scanner entrent en entrepôt ou quittent l’entrepôt ou s’il désire seulement des informations. Le manutentionnaire</w:t>
+      </w:r>
+      <w:r>
+        <w:t xml:space="preserve"> ou le transporteur</w:t>
+      </w:r>
+      <w:r>
+        <w:t xml:space="preserve"> choisit </w:t>
+      </w:r>
+      <w:r>
+        <w:t>l’</w:t>
+      </w:r>
+      <w:r>
+        <w:t>option</w:t>
+      </w:r>
+      <w:r>
+        <w:t xml:space="preserve"> « information »</w:t>
+      </w:r>
+      <w:r>
+        <w:t xml:space="preserve"> et reçoit un écran « Prêt à scanner » spécifiant le mode de scan choisi et présentant un bouton « Fin du scan » permettant de retourner à l’écran de choix de mode de scan. Tant que l’utilisateur ne change pas d’écran, il peut scanner ses colis. Si le colis est reconnu, l’écran se colore de vert, le </w:t>
+      </w:r>
+      <w:proofErr w:type="spellStart"/>
+      <w:r>
+        <w:t>smartphone</w:t>
+      </w:r>
+      <w:proofErr w:type="spellEnd"/>
+      <w:r>
+        <w:t xml:space="preserve"> émet un son de validation et affiche les informations du colis (émetteur, récepteur, facturation, description, code</w:t>
+      </w:r>
+      <w:r>
+        <w:t>, état actuel</w:t>
+      </w:r>
+      <w:r>
+        <w:t>). Si le colis n’est pas reconnu</w:t>
+      </w:r>
+      <w:r>
+        <w:t>,</w:t>
+      </w:r>
+      <w:r>
+        <w:t xml:space="preserve"> l’écran se colore de rouge et le </w:t>
+      </w:r>
+      <w:proofErr w:type="spellStart"/>
+      <w:r>
+        <w:t>smartphone</w:t>
+      </w:r>
+      <w:proofErr w:type="spellEnd"/>
+      <w:r>
+        <w:t xml:space="preserve"> émet un son d’avertissement. L’utilisateur est ensuite libre d’enfoncer le bouton « fin du scan » ou de procéder au scanning d’autres colis.</w:t>
+      </w:r>
+    </w:p>
+    <w:p>
+      <w:pPr>
+        <w:pStyle w:val="Titre1"/>
+      </w:pPr>
+      <w:r>
+        <w:t>Cas d’utilisation n°6</w:t>
+      </w:r>
+    </w:p>
+    <w:p>
+      <w:r>
+        <w:rPr>
+          <w:i/>
+        </w:rPr>
+        <w:t>Nom</w:t>
+      </w:r>
+      <w:r>
+        <w:t> :</w:t>
+      </w:r>
+      <w:r>
+        <w:t xml:space="preserve"> </w:t>
       </w:r>
       <w:r>
         <w:rPr>
           <w:b/>
           <w:color w:val="FF0000"/>
         </w:rPr>
-        <w:t xml:space="preserve"> lors de passage de colis.</w:t>
+        <w:t>ajout d’utilisateur par l’</w:t>
+      </w:r>
+      <w:proofErr w:type="spellStart"/>
+      <w:r>
+        <w:rPr>
+          <w:b/>
+          <w:color w:val="FF0000"/>
+        </w:rPr>
+        <w:t>admin</w:t>
+      </w:r>
+      <w:proofErr w:type="spellEnd"/>
+      <w:r>
+        <w:rPr>
+          <w:b/>
+          <w:color w:val="FF0000"/>
+        </w:rPr>
+        <w:t>.</w:t>
       </w:r>
     </w:p>
     <w:p>
@@ -562,10 +1040,18 @@
         <w:rPr>
           <w:i/>
         </w:rPr>
-        <w:t xml:space="preserve">Acteur : </w:t>
-      </w:r>
-      <w:r>
-        <w:t>Le manutentionnaire.</w:t>
+        <w:t>Acteurs </w:t>
+      </w:r>
+      <w:r>
+        <w:t>: l’</w:t>
+      </w:r>
+      <w:proofErr w:type="spellStart"/>
+      <w:r>
+        <w:t>admin</w:t>
+      </w:r>
+      <w:proofErr w:type="spellEnd"/>
+      <w:r>
+        <w:t>.</w:t>
       </w:r>
     </w:p>
     <w:p>
@@ -584,8 +1070,13 @@
       </w:r>
       <w:proofErr w:type="spellEnd"/>
       <w:r>
-        <w:t xml:space="preserve"> et application transporteur / manutentionnaire opérationnelles.</w:t>
-      </w:r>
+        <w:t xml:space="preserve"> </w:t>
+      </w:r>
+      <w:proofErr w:type="gramStart"/>
+      <w:r>
+        <w:t>opérationnelle .</w:t>
+      </w:r>
+      <w:proofErr w:type="gramEnd"/>
     </w:p>
     <w:p>
       <w:pPr>
@@ -602,44 +1093,35 @@
     </w:p>
     <w:p>
       <w:r>
-        <w:t>Le manutentionnaire</w:t>
-      </w:r>
-      <w:r>
-        <w:t xml:space="preserve"> reçoit un écran lui demandant si les colis qu’il s’apprête à scanner entrent en entrepôt ou quittent l’entrepôt ou s’il désire seulement des informations. Le manutentionnaire choisit entrée ou sortie d’entrepôt et reçoit un écran « Prêt à scanner » spécifiant le mode de scan choisi et présentant un bouton « Fin du scan » permettant de retourner à l’écran de choix de mode de scan. Tant que l’utilisateur ne change pas d’écran, il peut scanner ses colis. Si le colis est reconnu, les informations du colis</w:t>
-      </w:r>
-      <w:r>
-        <w:t xml:space="preserve"> sont mises à jour</w:t>
-      </w:r>
-      <w:r>
-        <w:t xml:space="preserve"> </w:t>
-      </w:r>
-      <w:r>
-        <w:t xml:space="preserve">et </w:t>
-      </w:r>
-      <w:r>
-        <w:t xml:space="preserve">l’écran se colore de vert, le </w:t>
-      </w:r>
-      <w:proofErr w:type="spellStart"/>
-      <w:r>
-        <w:t>smartphone</w:t>
-      </w:r>
-      <w:proofErr w:type="spellEnd"/>
-      <w:r>
-        <w:t xml:space="preserve"> émet un son de validation et affiche les informations du colis (émetteur, récepteur, facturation, description, code</w:t>
-      </w:r>
-      <w:r>
-        <w:t>, état actuel</w:t>
-      </w:r>
-      <w:r>
-        <w:t xml:space="preserve">). Si le colis n’est pas reconnu ou si la mise à jour a rencontré une erreur, l’écran se colore de rouge et le </w:t>
-      </w:r>
-      <w:proofErr w:type="spellStart"/>
-      <w:r>
-        <w:t>smartphone</w:t>
-      </w:r>
-      <w:proofErr w:type="spellEnd"/>
-      <w:r>
-        <w:t xml:space="preserve"> émet un son d’avertissement. L’utilisateur est ensuite libre d’enfoncer le bouton « fin du scan » ou de procéder au scanning d’autres colis.</w:t>
+        <w:t>L’</w:t>
+      </w:r>
+      <w:proofErr w:type="spellStart"/>
+      <w:r>
+        <w:t>admin</w:t>
+      </w:r>
+      <w:proofErr w:type="spellEnd"/>
+      <w:r>
+        <w:t xml:space="preserve"> accède à une page listant les actions possibles, il clique sur un bouton « Ajout d’utilisateur ». Il reçoit l’écran d’ajout d’utilisateur. Il rentre les identifiants et les privilèges de l’utilisateur à ajouter et valide l’opération ou enfonce un bouton « précédent » le renvoyant</w:t>
+      </w:r>
+      <w:r>
+        <w:t xml:space="preserve"> vers la page de choix d’action</w:t>
+      </w:r>
+      <w:r>
+        <w:t xml:space="preserve">. </w:t>
+      </w:r>
+      <w:r>
+        <w:t>En cas de validation, l</w:t>
+      </w:r>
+      <w:r>
+        <w:t>’</w:t>
+      </w:r>
+      <w:proofErr w:type="spellStart"/>
+      <w:r>
+        <w:t>admin</w:t>
+      </w:r>
+      <w:proofErr w:type="spellEnd"/>
+      <w:r>
+        <w:t xml:space="preserve"> reçoit un message de succès / échec de l’opération et est redirigé à l’écran des fonctionnalités. </w:t>
       </w:r>
     </w:p>
     <w:p>
@@ -647,13 +1129,12 @@
         <w:pStyle w:val="Titre1"/>
       </w:pPr>
       <w:r>
-        <w:t>Cas d’utilisation n°4</w:t>
-      </w:r>
-    </w:p>
-    <w:p>
-      <w:pPr>
-        <w:rPr>
-          <w:b/>
+        <w:t>Cas d’utilisation n°7</w:t>
+      </w:r>
+    </w:p>
+    <w:p>
+      <w:pPr>
+        <w:rPr>
           <w:color w:val="FF0000"/>
         </w:rPr>
       </w:pPr>
@@ -661,35 +1142,33 @@
         <w:rPr>
           <w:i/>
         </w:rPr>
-        <w:t>Nom :</w:t>
+        <w:t>Nom </w:t>
+      </w:r>
+      <w:r>
+        <w:t xml:space="preserve">: </w:t>
       </w:r>
       <w:r>
         <w:rPr>
           <w:b/>
           <w:color w:val="FF0000"/>
         </w:rPr>
-        <w:t xml:space="preserve"> </w:t>
-      </w:r>
+        <w:t>mise à jour des utilisateurs par l’</w:t>
+      </w:r>
+      <w:proofErr w:type="spellStart"/>
       <w:r>
         <w:rPr>
           <w:b/>
           <w:color w:val="FF0000"/>
         </w:rPr>
-        <w:t>Scanning</w:t>
-      </w:r>
+        <w:t>admin</w:t>
+      </w:r>
+      <w:proofErr w:type="spellEnd"/>
       <w:r>
         <w:rPr>
           <w:b/>
           <w:color w:val="FF0000"/>
         </w:rPr>
-        <w:t xml:space="preserve"> par un transporteur</w:t>
-      </w:r>
-      <w:r>
-        <w:rPr>
-          <w:b/>
-          <w:color w:val="FF0000"/>
-        </w:rPr>
-        <w:t xml:space="preserve"> lors de passage de colis.</w:t>
+        <w:t>.</w:t>
       </w:r>
     </w:p>
     <w:p>
@@ -697,10 +1176,18 @@
         <w:rPr>
           <w:i/>
         </w:rPr>
-        <w:t xml:space="preserve">Acteur : </w:t>
-      </w:r>
-      <w:r>
-        <w:t>Le transporteur.</w:t>
+        <w:t>Acteur </w:t>
+      </w:r>
+      <w:r>
+        <w:t>: l’</w:t>
+      </w:r>
+      <w:proofErr w:type="spellStart"/>
+      <w:r>
+        <w:t>admin</w:t>
+      </w:r>
+      <w:proofErr w:type="spellEnd"/>
+      <w:r>
+        <w:t>.</w:t>
       </w:r>
     </w:p>
     <w:p>
@@ -719,13 +1206,7 @@
       </w:r>
       <w:proofErr w:type="spellEnd"/>
       <w:r>
-        <w:t xml:space="preserve"> et application transporteur</w:t>
-      </w:r>
-      <w:r>
-        <w:t xml:space="preserve"> / manutentionnaire</w:t>
-      </w:r>
-      <w:r>
-        <w:t xml:space="preserve"> opérationnelles.</w:t>
+        <w:t xml:space="preserve"> opérationnelle.</w:t>
       </w:r>
     </w:p>
     <w:p>
@@ -743,158 +1224,27 @@
     </w:p>
     <w:p>
       <w:r>
-        <w:t>Le transporteur</w:t>
-      </w:r>
-      <w:r>
-        <w:t xml:space="preserve"> reçoit un écran lui demandant</w:t>
-      </w:r>
-      <w:r>
-        <w:t xml:space="preserve"> s’il désire des informations sur des colis ou</w:t>
-      </w:r>
-      <w:r>
-        <w:t xml:space="preserve"> si les colis qu’il s’apprête à scanner : sont </w:t>
-      </w:r>
-      <w:r>
-        <w:t>pris en charge</w:t>
-      </w:r>
-      <w:r>
-        <w:t xml:space="preserve"> à l’entrepôt, sont </w:t>
-      </w:r>
-      <w:r>
-        <w:t>pris en charge</w:t>
-      </w:r>
-      <w:r>
-        <w:t xml:space="preserve"> chez un émetteur, sont remis chez un </w:t>
-      </w:r>
-      <w:r>
-        <w:t>destinataire</w:t>
-      </w:r>
-      <w:r>
-        <w:t>, remis à l’entrepôt</w:t>
-      </w:r>
-      <w:r>
-        <w:t xml:space="preserve"> ou sont revenus (le </w:t>
-      </w:r>
-      <w:r>
-        <w:t>destinataire</w:t>
-      </w:r>
-      <w:r>
-        <w:t xml:space="preserve"> étant absent</w:t>
-      </w:r>
-      <w:r>
-        <w:t xml:space="preserve"> ou habitant trop loin pour être livré lors du </w:t>
-      </w:r>
-      <w:proofErr w:type="spellStart"/>
-      <w:r>
-        <w:t>run</w:t>
-      </w:r>
-      <w:proofErr w:type="spellEnd"/>
-      <w:r>
-        <w:t xml:space="preserve"> pendant lequel le colis était récupéré). </w:t>
-      </w:r>
-      <w:r>
-        <w:t>Le transporteur choisit une des 5 options</w:t>
-      </w:r>
-      <w:r>
-        <w:t xml:space="preserve"> d’acquisition ou de session de colis</w:t>
-      </w:r>
-      <w:r>
-        <w:t xml:space="preserve"> et reçoit un écran « Prêt à scanner » spécifiant le mode de scan choisi et présentant un bouton « Fin du scan » permettant de retourner à l’écran de choix de mode de scan. Tant que l’utilisateur ne change pas d’écran, il peut scanner ses colis. Si le colis est reconnu, les informations du colis</w:t>
-      </w:r>
-      <w:r>
-        <w:t xml:space="preserve"> sont mises à jour et l’écran se colore de vert.</w:t>
-      </w:r>
-      <w:r>
-        <w:t xml:space="preserve"> </w:t>
-      </w:r>
-      <w:r>
-        <w:t>L</w:t>
-      </w:r>
-      <w:r>
-        <w:t xml:space="preserve">e </w:t>
-      </w:r>
-      <w:proofErr w:type="spellStart"/>
-      <w:r>
-        <w:t>smartphone</w:t>
-      </w:r>
-      <w:proofErr w:type="spellEnd"/>
-      <w:r>
-        <w:t xml:space="preserve"> émet un son de validation</w:t>
-      </w:r>
-      <w:r>
-        <w:t xml:space="preserve"> et affiche les informations du colis (émetteur, récepteur, facturation, description, code</w:t>
-      </w:r>
-      <w:r>
-        <w:t>, état actuel</w:t>
-      </w:r>
-      <w:r>
-        <w:t>)</w:t>
-      </w:r>
-      <w:r>
-        <w:t xml:space="preserve">. Si le colis n’est pas reconnu ou si la mise à jour a rencontré une erreur, l’écran se colore de rouge et le </w:t>
-      </w:r>
-      <w:proofErr w:type="spellStart"/>
-      <w:r>
-        <w:t>smartphone</w:t>
-      </w:r>
-      <w:proofErr w:type="spellEnd"/>
-      <w:r>
-        <w:t xml:space="preserve"> émet un son d’avertissement. L’utilisateur est ensuite libre d’enfoncer le bouton « fin du scan » ou de procéder au scanning d’autres colis.</w:t>
-      </w:r>
-    </w:p>
-    <w:p>
-      <w:pPr>
-        <w:pStyle w:val="Titre1"/>
-      </w:pPr>
-      <w:r>
-        <w:t>Cas d’utilisation n°5</w:t>
-      </w:r>
-    </w:p>
-    <w:p>
-      <w:pPr>
-        <w:rPr>
-          <w:b/>
-          <w:color w:val="FF0000"/>
-        </w:rPr>
-      </w:pPr>
-      <w:r>
-        <w:rPr>
-          <w:i/>
-        </w:rPr>
-        <w:t>Nom :</w:t>
-      </w:r>
-      <w:r>
-        <w:rPr>
-          <w:b/>
-          <w:color w:val="FF0000"/>
-        </w:rPr>
-        <w:t xml:space="preserve"> Accès aux infos du colis par un manutentionnaire ou un transporteur</w:t>
-      </w:r>
-      <w:r>
-        <w:t>.</w:t>
-      </w:r>
-    </w:p>
-    <w:p>
-      <w:r>
-        <w:rPr>
-          <w:i/>
-        </w:rPr>
+        <w:t>L’</w:t>
+      </w:r>
+      <w:proofErr w:type="spellStart"/>
+      <w:r>
+        <w:t>admin</w:t>
+      </w:r>
+      <w:proofErr w:type="spellEnd"/>
+      <w:r>
+        <w:t xml:space="preserve"> accède à une page listant les actions possibles, il clic sur un bouton « recherche d’utilisateurs » et reçoit l’écran de recherche d’utilisateurs. Il peut filtrer les utilisateurs par privilège (</w:t>
+      </w:r>
+      <w:proofErr w:type="spellStart"/>
+      <w:r>
+        <w:t>admin</w:t>
+      </w:r>
+      <w:proofErr w:type="spellEnd"/>
+      <w:r>
+        <w:t xml:space="preserve"> / gestionnaire / transporteur, manutentionnaire ou désactivé) et par nom d’utilisateur (qu’il </w:t>
+      </w:r>
+      <w:r>
         <w:lastRenderedPageBreak/>
-        <w:t xml:space="preserve">Acteur : </w:t>
-      </w:r>
-      <w:r>
-        <w:t>Le manutentionnaire ou le transporteur.</w:t>
-      </w:r>
-    </w:p>
-    <w:p>
-      <w:r>
-        <w:rPr>
-          <w:i/>
-        </w:rPr>
-        <w:t>Préalables </w:t>
-      </w:r>
-      <w:r>
-        <w:t xml:space="preserve">: application </w:t>
+        <w:t>peut entrer à la main dans un champ de texte). Une fois les critères de recherche entrés il presse un bouton de validation et est redirigé vers un écran affichant les identifiants et privilèges des utilisateurs correspondants, triés alphabétiquement par identifiant. L’</w:t>
       </w:r>
       <w:proofErr w:type="spellStart"/>
       <w:r>
@@ -902,339 +1252,7 @@
       </w:r>
       <w:proofErr w:type="spellEnd"/>
       <w:r>
-        <w:t xml:space="preserve"> et application transporteur / manutentionnaire opérationnelles.</w:t>
-      </w:r>
-    </w:p>
-    <w:p>
-      <w:pPr>
-        <w:rPr>
-          <w:b/>
-        </w:rPr>
-      </w:pPr>
-      <w:r>
-        <w:rPr>
-          <w:b/>
-        </w:rPr>
-        <w:t>Séquence d’évènements</w:t>
-      </w:r>
-    </w:p>
-    <w:p>
-      <w:r>
-        <w:t>Le manutentionnaire</w:t>
-      </w:r>
-      <w:r>
-        <w:t xml:space="preserve"> reçoit un écran lui demandant si les colis qu’il s’apprête à scanner entrent en entrepôt ou quittent l’entrepôt ou s’il désire seulement des informations. Le manutentionnaire</w:t>
-      </w:r>
-      <w:r>
-        <w:t xml:space="preserve"> ou le transporteur</w:t>
-      </w:r>
-      <w:r>
-        <w:t xml:space="preserve"> choisit </w:t>
-      </w:r>
-      <w:r>
-        <w:t>l’</w:t>
-      </w:r>
-      <w:r>
-        <w:t>option</w:t>
-      </w:r>
-      <w:r>
-        <w:t xml:space="preserve"> « information »</w:t>
-      </w:r>
-      <w:r>
-        <w:t xml:space="preserve"> et reçoit un écran « Prêt à scanner » spécifiant le mode de scan choisi et présentant un bouton « Fin du scan » permettant de retourner à l’écran de choix de mode de scan. Tant que l’utilisateur ne change pas d’écran, il peut scanner ses colis. Si le colis est reconnu, l’écran se colore de vert, le </w:t>
-      </w:r>
-      <w:proofErr w:type="spellStart"/>
-      <w:r>
-        <w:t>smartphone</w:t>
-      </w:r>
-      <w:proofErr w:type="spellEnd"/>
-      <w:r>
-        <w:t xml:space="preserve"> émet un son de validation et affiche les informations du colis (émetteur, récepteur, facturation, description, code</w:t>
-      </w:r>
-      <w:r>
-        <w:t>, état actuel</w:t>
-      </w:r>
-      <w:r>
-        <w:t>). Si le colis n’est pas reconnu</w:t>
-      </w:r>
-      <w:r>
-        <w:t>,</w:t>
-      </w:r>
-      <w:r>
-        <w:t xml:space="preserve"> l’écran se colore de rouge et le </w:t>
-      </w:r>
-      <w:proofErr w:type="spellStart"/>
-      <w:r>
-        <w:t>smartphone</w:t>
-      </w:r>
-      <w:proofErr w:type="spellEnd"/>
-      <w:r>
-        <w:t xml:space="preserve"> émet un son d’avertissement. L’utilisateur est ensuite libre d’enfoncer le bouton « fin du scan » ou de procéder au scanning d’autres colis.</w:t>
-      </w:r>
-    </w:p>
-    <w:p>
-      <w:pPr>
-        <w:pStyle w:val="Titre1"/>
-      </w:pPr>
-      <w:r>
-        <w:t>Cas d’utilisation n°6</w:t>
-      </w:r>
-    </w:p>
-    <w:p>
-      <w:r>
-        <w:rPr>
-          <w:i/>
-        </w:rPr>
-        <w:t>Nom</w:t>
-      </w:r>
-      <w:r>
-        <w:t> :</w:t>
-      </w:r>
-      <w:r>
-        <w:t xml:space="preserve"> </w:t>
-      </w:r>
-      <w:r>
-        <w:rPr>
-          <w:b/>
-          <w:color w:val="FF0000"/>
-        </w:rPr>
-        <w:t>ajout d’utilisateur par l’</w:t>
-      </w:r>
-      <w:proofErr w:type="spellStart"/>
-      <w:r>
-        <w:rPr>
-          <w:b/>
-          <w:color w:val="FF0000"/>
-        </w:rPr>
-        <w:t>admin</w:t>
-      </w:r>
-      <w:proofErr w:type="spellEnd"/>
-      <w:r>
-        <w:rPr>
-          <w:b/>
-          <w:color w:val="FF0000"/>
-        </w:rPr>
-        <w:t>.</w:t>
-      </w:r>
-    </w:p>
-    <w:p>
-      <w:r>
-        <w:rPr>
-          <w:i/>
-        </w:rPr>
-        <w:t>Acteurs </w:t>
-      </w:r>
-      <w:r>
-        <w:t>: l’</w:t>
-      </w:r>
-      <w:proofErr w:type="spellStart"/>
-      <w:r>
-        <w:t>admin</w:t>
-      </w:r>
-      <w:proofErr w:type="spellEnd"/>
-      <w:r>
-        <w:t>.</w:t>
-      </w:r>
-    </w:p>
-    <w:p>
-      <w:r>
-        <w:rPr>
-          <w:i/>
-        </w:rPr>
-        <w:t>Préalables </w:t>
-      </w:r>
-      <w:r>
-        <w:t xml:space="preserve">: application </w:t>
-      </w:r>
-      <w:proofErr w:type="spellStart"/>
-      <w:r>
-        <w:t>admin</w:t>
-      </w:r>
-      <w:proofErr w:type="spellEnd"/>
-      <w:r>
-        <w:t xml:space="preserve"> </w:t>
-      </w:r>
-      <w:proofErr w:type="gramStart"/>
-      <w:r>
-        <w:t>opérationnelle .</w:t>
-      </w:r>
-      <w:proofErr w:type="gramEnd"/>
-    </w:p>
-    <w:p>
-      <w:pPr>
-        <w:rPr>
-          <w:b/>
-        </w:rPr>
-      </w:pPr>
-      <w:r>
-        <w:rPr>
-          <w:b/>
-        </w:rPr>
-        <w:t>Séquence d’évènements</w:t>
-      </w:r>
-    </w:p>
-    <w:p>
-      <w:r>
-        <w:t>L’</w:t>
-      </w:r>
-      <w:proofErr w:type="spellStart"/>
-      <w:r>
-        <w:t>admin</w:t>
-      </w:r>
-      <w:proofErr w:type="spellEnd"/>
-      <w:r>
-        <w:t xml:space="preserve"> accède à une page listant les actions possibles, il clique sur un bouton « Ajout d’utilisateur ». Il reçoit l’écran d’ajout d’utilisateur. Il rentre les identifiants et les privilèges de l’utilisateur à ajouter et valide l’opération ou enfonce un bouton « précédent » le renvoyant</w:t>
-      </w:r>
-      <w:r>
-        <w:t xml:space="preserve"> vers la page de choix d’action</w:t>
-      </w:r>
-      <w:r>
-        <w:t xml:space="preserve">. </w:t>
-      </w:r>
-      <w:r>
-        <w:t>En cas de validation, l</w:t>
-      </w:r>
-      <w:r>
-        <w:t>’</w:t>
-      </w:r>
-      <w:proofErr w:type="spellStart"/>
-      <w:r>
-        <w:t>admin</w:t>
-      </w:r>
-      <w:proofErr w:type="spellEnd"/>
-      <w:r>
-        <w:t xml:space="preserve"> reçoit un message de succès / échec de l’opération et est redirigé à l’écran des fonctionnalités. </w:t>
-      </w:r>
-    </w:p>
-    <w:p>
-      <w:pPr>
-        <w:pStyle w:val="Titre1"/>
-      </w:pPr>
-      <w:r>
-        <w:t>Cas d’utilisation n°7</w:t>
-      </w:r>
-    </w:p>
-    <w:p>
-      <w:pPr>
-        <w:rPr>
-          <w:color w:val="FF0000"/>
-        </w:rPr>
-      </w:pPr>
-      <w:r>
-        <w:rPr>
-          <w:i/>
-        </w:rPr>
-        <w:t>Nom </w:t>
-      </w:r>
-      <w:r>
-        <w:t xml:space="preserve">: </w:t>
-      </w:r>
-      <w:r>
-        <w:rPr>
-          <w:b/>
-          <w:color w:val="FF0000"/>
-        </w:rPr>
-        <w:t>mise à jour des utilisateurs par l’</w:t>
-      </w:r>
-      <w:proofErr w:type="spellStart"/>
-      <w:r>
-        <w:rPr>
-          <w:b/>
-          <w:color w:val="FF0000"/>
-        </w:rPr>
-        <w:t>admin</w:t>
-      </w:r>
-      <w:proofErr w:type="spellEnd"/>
-      <w:r>
-        <w:rPr>
-          <w:b/>
-          <w:color w:val="FF0000"/>
-        </w:rPr>
-        <w:t>.</w:t>
-      </w:r>
-    </w:p>
-    <w:p>
-      <w:r>
-        <w:rPr>
-          <w:i/>
-        </w:rPr>
-        <w:t>Acteur </w:t>
-      </w:r>
-      <w:r>
-        <w:t>: l’</w:t>
-      </w:r>
-      <w:proofErr w:type="spellStart"/>
-      <w:r>
-        <w:t>admin</w:t>
-      </w:r>
-      <w:proofErr w:type="spellEnd"/>
-      <w:r>
-        <w:t>.</w:t>
-      </w:r>
-    </w:p>
-    <w:p>
-      <w:r>
-        <w:rPr>
-          <w:i/>
-        </w:rPr>
-        <w:t>Préalables </w:t>
-      </w:r>
-      <w:r>
-        <w:t xml:space="preserve">: application </w:t>
-      </w:r>
-      <w:proofErr w:type="spellStart"/>
-      <w:r>
-        <w:t>admin</w:t>
-      </w:r>
-      <w:proofErr w:type="spellEnd"/>
-      <w:r>
-        <w:t xml:space="preserve"> opérationnelle.</w:t>
-      </w:r>
-    </w:p>
-    <w:p>
-      <w:pPr>
-        <w:rPr>
-          <w:b/>
-        </w:rPr>
-      </w:pPr>
-      <w:r>
-        <w:rPr>
-          <w:b/>
-        </w:rPr>
-        <w:t>Séquence d’évènements</w:t>
-      </w:r>
-    </w:p>
-    <w:p>
-      <w:r>
-        <w:t>L’</w:t>
-      </w:r>
-      <w:proofErr w:type="spellStart"/>
-      <w:r>
-        <w:t>admin</w:t>
-      </w:r>
-      <w:proofErr w:type="spellEnd"/>
-      <w:r>
-        <w:t xml:space="preserve"> accède à une page listant les actions possibles, il clic sur un bouton « recherche d’utilisateurs » et reçoit l’écran de recherche d’utilisateurs. Il peut filtrer les utilisateurs par privilège (</w:t>
-      </w:r>
-      <w:proofErr w:type="spellStart"/>
-      <w:r>
-        <w:t>admin</w:t>
-      </w:r>
-      <w:proofErr w:type="spellEnd"/>
-      <w:r>
-        <w:t xml:space="preserve"> / gestionnaire / transporteur, manutentionnaire ou désactivé) et par nom d’utilisateur (qu’il peut entrer à la main dans un champ de texte). Une fois les critères de recherche entrés il presse un bouton de validation et est redirigé vers un écran affichant les identifiants et privilèges des utilisateurs correspondants, triés alphabétiquement par identifiant. L’</w:t>
-      </w:r>
-      <w:proofErr w:type="spellStart"/>
-      <w:r>
-        <w:t>admin</w:t>
-      </w:r>
-      <w:proofErr w:type="spellEnd"/>
-      <w:r>
-        <w:t xml:space="preserve"> clic sur l’utilisateur de </w:t>
-      </w:r>
-      <w:r>
-        <w:lastRenderedPageBreak/>
-        <w:t>son choix et accède à un écran présentant ses informations (privilège, identifiant, mot de passe) dan</w:t>
+        <w:t xml:space="preserve"> clic sur l’utilisateur de son choix et accède à un écran présentant ses informations (privilège, identifiant, mot de passe) dan</w:t>
       </w:r>
       <w:r>
         <w:t>s des champs de texte éditables</w:t>

</xml_diff>